<commit_message>
update report with Q6
</commit_message>
<xml_diff>
--- a/report.docx
+++ b/report.docx
@@ -29,13 +29,6 @@
         </w:rPr>
         <w:t>Project 1: Pose classification with naïve Bayes</w:t>
       </w:r>
-    </w:p>
-    <w:p>
-      <w:pPr>
-        <w:rPr>
-          <w:rFonts w:ascii="Times" w:hAnsi="Times"/>
-        </w:rPr>
-      </w:pPr>
     </w:p>
     <w:tbl>
       <w:tblPr>
@@ -55,44 +48,6 @@
         <w:gridCol w:w="2405"/>
         <w:gridCol w:w="6089"/>
       </w:tblGrid>
-      <w:tr>
-        <w:tc>
-          <w:tcPr>
-            <w:tcW w:w="2405" w:type="dxa"/>
-          </w:tcPr>
-          <w:p>
-            <w:pPr>
-              <w:rPr>
-                <w:rFonts w:ascii="Times" w:eastAsia="ヒラギノ角ゴ Pro W3" w:hAnsi="Times"/>
-              </w:rPr>
-            </w:pPr>
-            <w:r>
-              <w:rPr>
-                <w:rFonts w:ascii="Times" w:eastAsia="ヒラギノ角ゴ Pro W3" w:hAnsi="Times"/>
-              </w:rPr>
-              <w:t>Student Number</w:t>
-            </w:r>
-          </w:p>
-        </w:tc>
-        <w:tc>
-          <w:tcPr>
-            <w:tcW w:w="6089" w:type="dxa"/>
-          </w:tcPr>
-          <w:p>
-            <w:pPr>
-              <w:rPr>
-                <w:rFonts w:ascii="Times" w:eastAsia="ヒラギノ角ゴ Pro W3" w:hAnsi="Times"/>
-              </w:rPr>
-            </w:pPr>
-            <w:r>
-              <w:rPr>
-                <w:rFonts w:ascii="Times" w:eastAsia="ヒラギノ角ゴ Pro W3" w:hAnsi="Times"/>
-              </w:rPr>
-              <w:t>Name</w:t>
-            </w:r>
-          </w:p>
-        </w:tc>
-      </w:tr>
       <w:tr>
         <w:tc>
           <w:tcPr>
@@ -248,15 +203,7 @@
           <w:sz w:val="21"/>
           <w:szCs w:val="21"/>
         </w:rPr>
-        <w:t xml:space="preserve"> </w:t>
-      </w:r>
-      <w:r>
-        <w:rPr>
-          <w:rFonts w:ascii="Times" w:eastAsia="ヒラギノ角ゴ Pro W3" w:hAnsi="Times"/>
-          <w:sz w:val="21"/>
-          <w:szCs w:val="21"/>
-        </w:rPr>
-        <w:t xml:space="preserve">function, but for this question we will focus on </w:t>
+        <w:t xml:space="preserve"> function, but for this question we will focus on </w:t>
       </w:r>
       <w:r>
         <w:rPr>
@@ -309,23 +256,7 @@
           <w:sz w:val="21"/>
           <w:szCs w:val="21"/>
         </w:rPr>
-        <w:t xml:space="preserve">The critical difference between MP and WAP is in the weight each class is given for the final calculation. In MP, each class is treated equally, so each class' precision contributes an equal amount to the overall MP calculation. However, in WAP, as the name implies, each class contributes an amount proportional to its </w:t>
-      </w:r>
-      <w:r>
-        <w:rPr>
-          <w:rFonts w:ascii="Times" w:eastAsia="ヒラギノ角ゴ Pro W3" w:hAnsi="Times"/>
-          <w:sz w:val="21"/>
-          <w:szCs w:val="21"/>
-        </w:rPr>
-        <w:t>occurrence</w:t>
-      </w:r>
-      <w:r>
-        <w:rPr>
-          <w:rFonts w:ascii="Times" w:eastAsia="ヒラギノ角ゴ Pro W3" w:hAnsi="Times"/>
-          <w:sz w:val="21"/>
-          <w:szCs w:val="21"/>
-        </w:rPr>
-        <w:t xml:space="preserve"> in the test set.</w:t>
+        <w:t>The critical difference between MP and WAP is in the weight each class is given for the final calculation. In MP, each class is treated equally, so each class' precision contributes an equal amount to the overall MP calculation. However, in WAP, as the name implies, each class contributes an amount proportional to its occurrence in the test set.</w:t>
       </w:r>
     </w:p>
     <w:p>
@@ -395,23 +326,7 @@
           <w:sz w:val="21"/>
           <w:szCs w:val="21"/>
         </w:rPr>
-        <w:t xml:space="preserve"> more about labels that are seen more frequently. As such, it is expected that frequently </w:t>
-      </w:r>
-      <w:r>
-        <w:rPr>
-          <w:rFonts w:ascii="Times" w:eastAsia="ヒラギノ角ゴ Pro W3" w:hAnsi="Times"/>
-          <w:sz w:val="21"/>
-          <w:szCs w:val="21"/>
-        </w:rPr>
-        <w:t>occurring</w:t>
-      </w:r>
-      <w:r>
-        <w:rPr>
-          <w:rFonts w:ascii="Times" w:eastAsia="ヒラギノ角ゴ Pro W3" w:hAnsi="Times"/>
-          <w:sz w:val="21"/>
-          <w:szCs w:val="21"/>
-        </w:rPr>
-        <w:t xml:space="preserve"> labels will score higher than labels which are not seen as frequently.</w:t>
+        <w:t xml:space="preserve"> more about labels that are seen more frequently. As such, it is expected that frequently occurring labels will score higher than labels which are not seen as frequently.</w:t>
       </w:r>
     </w:p>
     <w:p>
@@ -433,16 +348,16 @@
         <mc:AlternateContent>
           <mc:Choice Requires="wpg">
             <w:drawing>
-              <wp:anchor distT="0" distB="0" distL="114300" distR="114300" simplePos="0" relativeHeight="251652096" behindDoc="0" locked="0" layoutInCell="1" allowOverlap="1" wp14:anchorId="252DEA61" wp14:editId="65CDD631">
+              <wp:anchor distT="0" distB="0" distL="114300" distR="114300" simplePos="0" relativeHeight="251651072" behindDoc="0" locked="0" layoutInCell="1" allowOverlap="1" wp14:anchorId="252DEA61" wp14:editId="232561EC">
                 <wp:simplePos x="0" y="0"/>
                 <wp:positionH relativeFrom="column">
-                  <wp:posOffset>596265</wp:posOffset>
+                  <wp:posOffset>405765</wp:posOffset>
                 </wp:positionH>
                 <wp:positionV relativeFrom="paragraph">
-                  <wp:posOffset>1118870</wp:posOffset>
+                  <wp:posOffset>880745</wp:posOffset>
                 </wp:positionV>
-                <wp:extent cx="4314825" cy="1971675"/>
-                <wp:effectExtent l="0" t="0" r="3175" b="0"/>
+                <wp:extent cx="4505325" cy="2660650"/>
+                <wp:effectExtent l="0" t="0" r="3175" b="6350"/>
                 <wp:wrapTopAndBottom/>
                 <wp:docPr id="3" name="グループ化 3"/>
                 <wp:cNvGraphicFramePr/>
@@ -453,9 +368,9 @@
                       <wpg:grpSpPr>
                         <a:xfrm>
                           <a:off x="0" y="0"/>
-                          <a:ext cx="4314825" cy="1971675"/>
-                          <a:chOff x="0" y="0"/>
-                          <a:chExt cx="4314825" cy="1971675"/>
+                          <a:ext cx="4505325" cy="2660650"/>
+                          <a:chOff x="0" y="-114304"/>
+                          <a:chExt cx="4314825" cy="2385075"/>
                         </a:xfrm>
                       </wpg:grpSpPr>
                       <pic:pic xmlns:pic="http://schemas.openxmlformats.org/drawingml/2006/picture">
@@ -466,7 +381,7 @@
                           </pic:cNvPicPr>
                         </pic:nvPicPr>
                         <pic:blipFill>
-                          <a:blip r:embed="rId5">
+                          <a:blip r:embed="rId5" cstate="print">
                             <a:extLst>
                               <a:ext uri="{28A0092B-C50C-407E-A947-70E740481C1C}">
                                 <a14:useLocalDpi xmlns:a14="http://schemas.microsoft.com/office/drawing/2010/main" val="0"/>
@@ -478,8 +393,8 @@
                         </pic:blipFill>
                         <pic:spPr>
                           <a:xfrm>
-                            <a:off x="48662" y="0"/>
-                            <a:ext cx="4217500" cy="1741170"/>
+                            <a:off x="723644" y="-114304"/>
+                            <a:ext cx="2934378" cy="2136552"/>
                           </a:xfrm>
                           <a:prstGeom prst="rect">
                             <a:avLst/>
@@ -491,7 +406,7 @@
                         <wps:cNvSpPr txBox="1"/>
                         <wps:spPr>
                           <a:xfrm>
-                            <a:off x="0" y="1743075"/>
+                            <a:off x="0" y="2042171"/>
                             <a:ext cx="4314825" cy="228600"/>
                           </a:xfrm>
                           <a:prstGeom prst="rect">
@@ -581,18 +496,24 @@
                           <a:prstTxWarp prst="textNoShape">
                             <a:avLst/>
                           </a:prstTxWarp>
-                          <a:spAutoFit/>
+                          <a:noAutofit/>
                         </wps:bodyPr>
                       </wps:wsp>
                     </wpg:wgp>
                   </a:graphicData>
                 </a:graphic>
+                <wp14:sizeRelH relativeFrom="margin">
+                  <wp14:pctWidth>0</wp14:pctWidth>
+                </wp14:sizeRelH>
+                <wp14:sizeRelV relativeFrom="margin">
+                  <wp14:pctHeight>0</wp14:pctHeight>
+                </wp14:sizeRelV>
               </wp:anchor>
             </w:drawing>
           </mc:Choice>
           <mc:Fallback>
             <w:pict>
-              <v:group w14:anchorId="252DEA61" id="グループ化 3" o:spid="_x0000_s1026" style="position:absolute;left:0;text-align:left;margin-left:46.95pt;margin-top:88.1pt;width:339.75pt;height:155.25pt;z-index:251652096" coordsize="43148,19716" o:gfxdata="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">
+              <v:group w14:anchorId="252DEA61" id="グループ化 3" o:spid="_x0000_s1026" style="position:absolute;left:0;text-align:left;margin-left:31.95pt;margin-top:69.35pt;width:354.75pt;height:209.5pt;z-index:251651072;mso-width-relative:margin;mso-height-relative:margin" coordorigin=",-1143" coordsize="43148,23850" o:gfxdata="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">
                 <v:shapetype id="_x0000_t75" coordsize="21600,21600" o:spt="75" o:preferrelative="t" path="m@4@5l@4@11@9@11@9@5xe" filled="f" stroked="f">
                   <v:stroke joinstyle="miter"/>
                   <v:formulas>
@@ -612,15 +533,15 @@
                   <v:path o:extrusionok="f" gradientshapeok="t" o:connecttype="rect"/>
                   <o:lock v:ext="edit" aspectratio="t"/>
                 </v:shapetype>
-                <v:shape id="図 1" o:spid="_x0000_s1027" type="#_x0000_t75" style="position:absolute;left:486;width:42175;height:17411;visibility:visible;mso-wrap-style:square" o:gfxdata="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">
+                <v:shape id="図 1" o:spid="_x0000_s1027" type="#_x0000_t75" style="position:absolute;left:7236;top:-1143;width:29344;height:21365;visibility:visible;mso-wrap-style:square" o:gfxdata="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">
                   <v:imagedata r:id="rId6" o:title=""/>
                 </v:shape>
                 <v:shapetype id="_x0000_t202" coordsize="21600,21600" o:spt="202" path="m,l,21600r21600,l21600,xe">
                   <v:stroke joinstyle="miter"/>
                   <v:path gradientshapeok="t" o:connecttype="rect"/>
                 </v:shapetype>
-                <v:shape id="テキスト ボックス 2" o:spid="_x0000_s1028" type="#_x0000_t202" style="position:absolute;top:17430;width:43148;height:2286;visibility:visible;mso-wrap-style:square;v-text-anchor:top" o:gfxdata="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" stroked="f">
-                  <v:textbox style="mso-fit-shape-to-text:t" inset="0,0,0,0">
+                <v:shape id="テキスト ボックス 2" o:spid="_x0000_s1028" type="#_x0000_t202" style="position:absolute;top:20421;width:43148;height:2286;visibility:visible;mso-wrap-style:square;v-text-anchor:top" o:gfxdata="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" stroked="f">
+                  <v:textbox inset="0,0,0,0">
                     <w:txbxContent>
                       <w:p>
                         <w:pPr>
@@ -706,23 +627,7 @@
           <w:sz w:val="21"/>
           <w:szCs w:val="21"/>
         </w:rPr>
-        <w:t xml:space="preserve">As MP treats all classes equally, this expected correlation between frequency and score is lost while in WAP, it impacts the final outcome. As seen in the table labelled "Output table for Q1", if the data is </w:t>
-      </w:r>
-      <w:r>
-        <w:rPr>
-          <w:rFonts w:ascii="Times" w:eastAsia="ヒラギノ角ゴ Pro W3" w:hAnsi="Times"/>
-          <w:sz w:val="21"/>
-          <w:szCs w:val="21"/>
-        </w:rPr>
-        <w:t>separated</w:t>
-      </w:r>
-      <w:r>
-        <w:rPr>
-          <w:rFonts w:ascii="Times" w:eastAsia="ヒラギノ角ゴ Pro W3" w:hAnsi="Times"/>
-          <w:sz w:val="21"/>
-          <w:szCs w:val="21"/>
-        </w:rPr>
-        <w:t xml:space="preserve"> into two halves based on precision, the higher scoring half collectively occurs 74 times while the lower scoring half occurs 42 times, supporting the expected correlation.</w:t>
+        <w:t>As MP treats all classes equally, this expected correlation between frequency and score is lost while in WAP, it impacts the final outcome. As seen in the table labelled "Output table for Q1", if the data is separated into two halves based on precision, the higher scoring half collectively occurs 74 times while the lower scoring half occurs 42 times, supporting the expected correlation.</w:t>
       </w:r>
     </w:p>
     <w:p>
@@ -741,21 +646,13 @@
           <w:bCs/>
         </w:rPr>
         <w:lastRenderedPageBreak/>
-        <w:t xml:space="preserve">Question </w:t>
-      </w:r>
-      <w:r>
-        <w:rPr>
-          <w:rFonts w:ascii="Times" w:eastAsia="ヒラギノ角ゴ Pro W3" w:hAnsi="Times"/>
-          <w:b/>
-          <w:bCs/>
-        </w:rPr>
-        <w:t>2</w:t>
+        <w:t>Question 2</w:t>
       </w:r>
     </w:p>
     <w:p>
       <w:pPr>
         <w:rPr>
-          <w:rFonts w:ascii="Times" w:eastAsia="ヒラギノ角ゴ Pro W3" w:hAnsi="Times" w:hint="eastAsia"/>
+          <w:rFonts w:ascii="Times" w:eastAsia="ヒラギノ角ゴ Pro W3" w:hAnsi="Times"/>
           <w:sz w:val="21"/>
           <w:szCs w:val="21"/>
         </w:rPr>
@@ -772,7 +669,7 @@
     <w:p>
       <w:pPr>
         <w:rPr>
-          <w:rFonts w:ascii="Times" w:eastAsia="ヒラギノ角ゴ Pro W3" w:hAnsi="Times" w:cstheme="minorBidi" w:hint="eastAsia"/>
+          <w:rFonts w:ascii="Times" w:eastAsia="ヒラギノ角ゴ Pro W3" w:hAnsi="Times" w:cstheme="minorBidi"/>
           <w:sz w:val="21"/>
           <w:szCs w:val="21"/>
         </w:rPr>
@@ -783,23 +680,7 @@
           <w:sz w:val="21"/>
           <w:szCs w:val="21"/>
         </w:rPr>
-        <w:t xml:space="preserve">The issue with assuming that the attributes come from a Gaussian distribution is when, within a class, there are multiple subclasses from which it is composed. This is most obvious in the tree pose where the hands are either above the head or around the chest area (these can be thought of as </w:t>
-      </w:r>
-      <w:r>
-        <w:rPr>
-          <w:rFonts w:ascii="Times" w:eastAsia="ヒラギノ角ゴ Pro W3" w:hAnsi="Times"/>
-          <w:sz w:val="21"/>
-          <w:szCs w:val="21"/>
-        </w:rPr>
-        <w:t>classes</w:t>
-      </w:r>
-      <w:r>
-        <w:rPr>
-          <w:rFonts w:ascii="Times" w:eastAsia="ヒラギノ角ゴ Pro W3" w:hAnsi="Times"/>
-          <w:sz w:val="21"/>
-          <w:szCs w:val="21"/>
-        </w:rPr>
-        <w:t xml:space="preserve"> 'tree with arms above' and 'tree with arms below'). As can be seen in both the histograms and scatterplots from the figures for Q2, attributes like </w:t>
+        <w:t xml:space="preserve">The issue with assuming that the attributes come from a Gaussian distribution is when, within a class, there are multiple subclasses from which it is composed. This is most obvious in the tree pose where the hands are either above the head or around the chest area (these can be thought of as classes 'tree with arms above' and 'tree with arms below'). As can be seen in both the histograms and scatterplots from the figures for Q2, attributes like </w:t>
       </w:r>
       <m:oMath>
         <m:d>
@@ -987,23 +868,7 @@
           <w:sz w:val="21"/>
           <w:szCs w:val="21"/>
         </w:rPr>
-        <w:t xml:space="preserve">(representing the arms) for tree pose have two peaks and can be </w:t>
-      </w:r>
-      <w:r>
-        <w:rPr>
-          <w:rFonts w:ascii="Times" w:eastAsia="ヒラギノ角ゴ Pro W3" w:hAnsi="Times"/>
-          <w:sz w:val="21"/>
-          <w:szCs w:val="21"/>
-        </w:rPr>
-        <w:t>separated</w:t>
-      </w:r>
-      <w:r>
-        <w:rPr>
-          <w:rFonts w:ascii="Times" w:eastAsia="ヒラギノ角ゴ Pro W3" w:hAnsi="Times"/>
-          <w:sz w:val="21"/>
-          <w:szCs w:val="21"/>
-        </w:rPr>
-        <w:t xml:space="preserve"> into quite distinct clusters visually.</w:t>
+        <w:t>(representing the arms) for tree pose have two peaks and can be separated into quite distinct clusters visually.</w:t>
       </w:r>
     </w:p>
     <w:p>
@@ -1024,13 +889,216 @@
         <mc:AlternateContent>
           <mc:Choice Requires="wpg">
             <w:drawing>
-              <wp:anchor distT="0" distB="0" distL="114300" distR="114300" simplePos="0" relativeHeight="251664384" behindDoc="0" locked="0" layoutInCell="1" allowOverlap="1" wp14:anchorId="64DC6B15" wp14:editId="249F0871">
+              <wp:anchor distT="0" distB="0" distL="114300" distR="114300" simplePos="0" relativeHeight="251659264" behindDoc="0" locked="0" layoutInCell="1" allowOverlap="1" wp14:anchorId="02EA291E" wp14:editId="3B6FD73D">
+                <wp:simplePos x="0" y="0"/>
+                <wp:positionH relativeFrom="column">
+                  <wp:posOffset>522605</wp:posOffset>
+                </wp:positionH>
+                <wp:positionV relativeFrom="paragraph">
+                  <wp:posOffset>2545715</wp:posOffset>
+                </wp:positionV>
+                <wp:extent cx="4356735" cy="1659255"/>
+                <wp:effectExtent l="0" t="0" r="0" b="4445"/>
+                <wp:wrapTopAndBottom/>
+                <wp:docPr id="14" name="グループ化 14"/>
+                <wp:cNvGraphicFramePr/>
+                <a:graphic xmlns:a="http://schemas.openxmlformats.org/drawingml/2006/main">
+                  <a:graphicData uri="http://schemas.microsoft.com/office/word/2010/wordprocessingGroup">
+                    <wpg:wgp>
+                      <wpg:cNvGrpSpPr/>
+                      <wpg:grpSpPr>
+                        <a:xfrm>
+                          <a:off x="0" y="0"/>
+                          <a:ext cx="4356735" cy="1659255"/>
+                          <a:chOff x="0" y="0"/>
+                          <a:chExt cx="4356735" cy="1659367"/>
+                        </a:xfrm>
+                      </wpg:grpSpPr>
+                      <wpg:grpSp>
+                        <wpg:cNvPr id="10" name="グループ化 10"/>
+                        <wpg:cNvGrpSpPr/>
+                        <wpg:grpSpPr>
+                          <a:xfrm>
+                            <a:off x="0" y="0"/>
+                            <a:ext cx="4356735" cy="1431925"/>
+                            <a:chOff x="0" y="0"/>
+                            <a:chExt cx="5248686" cy="1725893"/>
+                          </a:xfrm>
+                        </wpg:grpSpPr>
+                        <pic:pic xmlns:pic="http://schemas.openxmlformats.org/drawingml/2006/picture">
+                          <pic:nvPicPr>
+                            <pic:cNvPr id="8" name="図 8" descr="グラフ, ヒストグラム&#10;&#10;自動的に生成された説明"/>
+                            <pic:cNvPicPr>
+                              <a:picLocks noChangeAspect="1"/>
+                            </pic:cNvPicPr>
+                          </pic:nvPicPr>
+                          <pic:blipFill>
+                            <a:blip r:embed="rId7">
+                              <a:extLst>
+                                <a:ext uri="{28A0092B-C50C-407E-A947-70E740481C1C}">
+                                  <a14:useLocalDpi xmlns:a14="http://schemas.microsoft.com/office/drawing/2010/main" val="0"/>
+                                </a:ext>
+                              </a:extLst>
+                            </a:blip>
+                            <a:stretch>
+                              <a:fillRect/>
+                            </a:stretch>
+                          </pic:blipFill>
+                          <pic:spPr>
+                            <a:xfrm>
+                              <a:off x="0" y="0"/>
+                              <a:ext cx="2586990" cy="1689735"/>
+                            </a:xfrm>
+                            <a:prstGeom prst="rect">
+                              <a:avLst/>
+                            </a:prstGeom>
+                          </pic:spPr>
+                        </pic:pic>
+                        <pic:pic xmlns:pic="http://schemas.openxmlformats.org/drawingml/2006/picture">
+                          <pic:nvPicPr>
+                            <pic:cNvPr id="9" name="図 9" descr="グラフ, ヒストグラム&#10;&#10;自動的に生成された説明"/>
+                            <pic:cNvPicPr>
+                              <a:picLocks noChangeAspect="1"/>
+                            </pic:cNvPicPr>
+                          </pic:nvPicPr>
+                          <pic:blipFill>
+                            <a:blip r:embed="rId8">
+                              <a:extLst>
+                                <a:ext uri="{28A0092B-C50C-407E-A947-70E740481C1C}">
+                                  <a14:useLocalDpi xmlns:a14="http://schemas.microsoft.com/office/drawing/2010/main" val="0"/>
+                                </a:ext>
+                              </a:extLst>
+                            </a:blip>
+                            <a:stretch>
+                              <a:fillRect/>
+                            </a:stretch>
+                          </pic:blipFill>
+                          <pic:spPr>
+                            <a:xfrm>
+                              <a:off x="2624866" y="10758"/>
+                              <a:ext cx="2623820" cy="1715135"/>
+                            </a:xfrm>
+                            <a:prstGeom prst="rect">
+                              <a:avLst/>
+                            </a:prstGeom>
+                          </pic:spPr>
+                        </pic:pic>
+                      </wpg:grpSp>
+                      <wps:wsp>
+                        <wps:cNvPr id="13" name="テキスト ボックス 13"/>
+                        <wps:cNvSpPr txBox="1"/>
+                        <wps:spPr>
+                          <a:xfrm>
+                            <a:off x="0" y="1430767"/>
+                            <a:ext cx="4356735" cy="228600"/>
+                          </a:xfrm>
+                          <a:prstGeom prst="rect">
+                            <a:avLst/>
+                          </a:prstGeom>
+                          <a:solidFill>
+                            <a:prstClr val="white"/>
+                          </a:solidFill>
+                          <a:ln>
+                            <a:noFill/>
+                          </a:ln>
+                        </wps:spPr>
+                        <wps:txbx>
+                          <w:txbxContent>
+                            <w:p>
+                              <w:pPr>
+                                <w:pStyle w:val="aa"/>
+                                <w:jc w:val="center"/>
+                                <w:rPr>
+                                  <w:rFonts w:ascii="Times" w:eastAsia="ヒラギノ角ゴ Pro W3" w:hAnsi="Times"/>
+                                  <w:noProof/>
+                                  <w:sz w:val="20"/>
+                                  <w:szCs w:val="20"/>
+                                </w:rPr>
+                              </w:pPr>
+                              <w:r>
+                                <w:rPr>
+                                  <w:rFonts w:ascii="Times" w:hAnsi="Times"/>
+                                  <w:sz w:val="20"/>
+                                  <w:szCs w:val="20"/>
+                                </w:rPr>
+                                <w:t>fig 3 Histogram for y5 and y6</w:t>
+                              </w:r>
+                            </w:p>
+                          </w:txbxContent>
+                        </wps:txbx>
+                        <wps:bodyPr rot="0" spcFirstLastPara="0" vertOverflow="overflow" horzOverflow="overflow" vert="horz" wrap="square" lIns="0" tIns="0" rIns="0" bIns="0" numCol="1" spcCol="0" rtlCol="0" fromWordArt="0" anchor="t" anchorCtr="0" forceAA="0" compatLnSpc="1">
+                          <a:prstTxWarp prst="textNoShape">
+                            <a:avLst/>
+                          </a:prstTxWarp>
+                          <a:spAutoFit/>
+                        </wps:bodyPr>
+                      </wps:wsp>
+                    </wpg:wgp>
+                  </a:graphicData>
+                </a:graphic>
+              </wp:anchor>
+            </w:drawing>
+          </mc:Choice>
+          <mc:Fallback>
+            <w:pict>
+              <v:group w14:anchorId="02EA291E" id="グループ化 14" o:spid="_x0000_s1029" style="position:absolute;margin-left:41.15pt;margin-top:200.45pt;width:343.05pt;height:130.65pt;z-index:251659264" coordsize="43567,16593" o:gfxdata="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">
+                <v:group id="グループ化 10" o:spid="_x0000_s1030" style="position:absolute;width:43567;height:14319" coordsize="52486,17258" o:gfxdata="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">
+                  <v:shape id="図 8" o:spid="_x0000_s1031" type="#_x0000_t75" alt="グラフ, ヒストグラム&#10;&#10;自動的に生成された説明" style="position:absolute;width:25869;height:16897;visibility:visible;mso-wrap-style:square" o:gfxdata="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">
+                    <v:imagedata r:id="rId9" o:title="グラフ, ヒストグラム&#10;&#10;自動的に生成された説明"/>
+                  </v:shape>
+                  <v:shape id="図 9" o:spid="_x0000_s1032" type="#_x0000_t75" alt="グラフ, ヒストグラム&#10;&#10;自動的に生成された説明" style="position:absolute;left:26248;top:107;width:26238;height:17151;visibility:visible;mso-wrap-style:square" o:gfxdata="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">
+                    <v:imagedata r:id="rId10" o:title="グラフ, ヒストグラム&#10;&#10;自動的に生成された説明"/>
+                  </v:shape>
+                </v:group>
+                <v:shape id="テキスト ボックス 13" o:spid="_x0000_s1033" type="#_x0000_t202" style="position:absolute;top:14307;width:43567;height:2286;visibility:visible;mso-wrap-style:square;v-text-anchor:top" o:gfxdata="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" stroked="f">
+                  <v:textbox style="mso-fit-shape-to-text:t" inset="0,0,0,0">
+                    <w:txbxContent>
+                      <w:p>
+                        <w:pPr>
+                          <w:pStyle w:val="aa"/>
+                          <w:jc w:val="center"/>
+                          <w:rPr>
+                            <w:rFonts w:ascii="Times" w:eastAsia="ヒラギノ角ゴ Pro W3" w:hAnsi="Times"/>
+                            <w:noProof/>
+                            <w:sz w:val="20"/>
+                            <w:szCs w:val="20"/>
+                          </w:rPr>
+                        </w:pPr>
+                        <w:r>
+                          <w:rPr>
+                            <w:rFonts w:ascii="Times" w:hAnsi="Times"/>
+                            <w:sz w:val="20"/>
+                            <w:szCs w:val="20"/>
+                          </w:rPr>
+                          <w:t>fig 3 Histogram for y5 and y6</w:t>
+                        </w:r>
+                      </w:p>
+                    </w:txbxContent>
+                  </v:textbox>
+                </v:shape>
+                <w10:wrap type="topAndBottom"/>
+              </v:group>
+            </w:pict>
+          </mc:Fallback>
+        </mc:AlternateContent>
+      </w:r>
+      <w:r>
+        <w:rPr>
+          <w:rFonts w:ascii="Times" w:eastAsia="ヒラギノ角ゴ Pro W3" w:hAnsi="Times"/>
+          <w:noProof/>
+          <w:sz w:val="21"/>
+          <w:szCs w:val="21"/>
+        </w:rPr>
+        <mc:AlternateContent>
+          <mc:Choice Requires="wpg">
+            <w:drawing>
+              <wp:anchor distT="0" distB="0" distL="114300" distR="114300" simplePos="0" relativeHeight="251663360" behindDoc="0" locked="0" layoutInCell="1" allowOverlap="1" wp14:anchorId="64DC6B15" wp14:editId="6A00BF63">
                 <wp:simplePos x="0" y="0"/>
                 <wp:positionH relativeFrom="column">
                   <wp:posOffset>-635</wp:posOffset>
                 </wp:positionH>
                 <wp:positionV relativeFrom="paragraph">
-                  <wp:posOffset>4313894</wp:posOffset>
+                  <wp:posOffset>4389755</wp:posOffset>
                 </wp:positionV>
                 <wp:extent cx="5471160" cy="1470660"/>
                 <wp:effectExtent l="0" t="0" r="2540" b="2540"/>
@@ -1068,7 +1136,7 @@
                             </pic:cNvPicPr>
                           </pic:nvPicPr>
                           <pic:blipFill>
-                            <a:blip r:embed="rId7" cstate="print">
+                            <a:blip r:embed="rId11" cstate="print">
                               <a:extLst>
                                 <a:ext uri="{28A0092B-C50C-407E-A947-70E740481C1C}">
                                   <a14:useLocalDpi xmlns:a14="http://schemas.microsoft.com/office/drawing/2010/main" val="0"/>
@@ -1097,7 +1165,7 @@
                             </pic:cNvPicPr>
                           </pic:nvPicPr>
                           <pic:blipFill>
-                            <a:blip r:embed="rId8" cstate="print">
+                            <a:blip r:embed="rId12" cstate="print">
                               <a:extLst>
                                 <a:ext uri="{28A0092B-C50C-407E-A947-70E740481C1C}">
                                   <a14:useLocalDpi xmlns:a14="http://schemas.microsoft.com/office/drawing/2010/main" val="0"/>
@@ -1126,7 +1194,7 @@
                             </pic:cNvPicPr>
                           </pic:nvPicPr>
                           <pic:blipFill>
-                            <a:blip r:embed="rId9" cstate="print">
+                            <a:blip r:embed="rId13" cstate="print">
                               <a:extLst>
                                 <a:ext uri="{28A0092B-C50C-407E-A947-70E740481C1C}">
                                   <a14:useLocalDpi xmlns:a14="http://schemas.microsoft.com/office/drawing/2010/main" val="0"/>
@@ -1227,19 +1295,19 @@
           </mc:Choice>
           <mc:Fallback>
             <w:pict>
-              <v:group w14:anchorId="64DC6B15" id="グループ化 21" o:spid="_x0000_s1029" style="position:absolute;margin-left:-.05pt;margin-top:339.7pt;width:430.8pt;height:115.8pt;z-index:251664384;mso-width-relative:margin;mso-height-relative:margin" coordsize="51638,14020" o:gfxdata="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">
-                <v:group id="グループ化 19" o:spid="_x0000_s1030" style="position:absolute;width:51638;height:11741" coordsize="51640,11741" o:gfxdata="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">
-                  <v:shape id="図 16" o:spid="_x0000_s1031" type="#_x0000_t75" alt="グラフ, ヒストグラム&#10;&#10;自動的に生成された説明" style="position:absolute;width:17481;height:11741;visibility:visible;mso-wrap-style:square" o:gfxdata="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">
-                    <v:imagedata r:id="rId10" o:title="グラフ, ヒストグラム&#10;&#10;自動的に生成された説明"/>
+              <v:group w14:anchorId="64DC6B15" id="グループ化 21" o:spid="_x0000_s1034" style="position:absolute;margin-left:-.05pt;margin-top:345.65pt;width:430.8pt;height:115.8pt;z-index:251663360;mso-width-relative:margin;mso-height-relative:margin" coordsize="51638,14020" o:gfxdata="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">
+                <v:group id="グループ化 19" o:spid="_x0000_s1035" style="position:absolute;width:51638;height:11741" coordsize="51640,11741" o:gfxdata="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">
+                  <v:shape id="図 16" o:spid="_x0000_s1036" type="#_x0000_t75" alt="グラフ, ヒストグラム&#10;&#10;自動的に生成された説明" style="position:absolute;width:17481;height:11741;visibility:visible;mso-wrap-style:square" o:gfxdata="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">
+                    <v:imagedata r:id="rId14" o:title="グラフ, ヒストグラム&#10;&#10;自動的に生成された説明"/>
                   </v:shape>
-                  <v:shape id="図 17" o:spid="_x0000_s1032" type="#_x0000_t75" alt="黒い背景に白い文字がある&#10;&#10;低い精度で自動的に生成された説明" style="position:absolute;left:17446;top:112;width:16593;height:11595;visibility:visible;mso-wrap-style:square" o:gfxdata="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">
-                    <v:imagedata r:id="rId11" o:title="黒い背景に白い文字がある&#10;&#10;低い精度で自動的に生成された説明"/>
+                  <v:shape id="図 17" o:spid="_x0000_s1037" type="#_x0000_t75" alt="黒い背景に白い文字がある&#10;&#10;低い精度で自動的に生成された説明" style="position:absolute;left:17446;top:112;width:16593;height:11595;visibility:visible;mso-wrap-style:square" o:gfxdata="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">
+                    <v:imagedata r:id="rId15" o:title="黒い背景に白い文字がある&#10;&#10;低い精度で自動的に生成された説明"/>
                   </v:shape>
-                  <v:shape id="図 18" o:spid="_x0000_s1033" type="#_x0000_t75" alt="グラフ&#10;&#10;自動的に生成された説明" style="position:absolute;left:34107;top:56;width:17533;height:11334;visibility:visible;mso-wrap-style:square" o:gfxdata="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">
-                    <v:imagedata r:id="rId12" o:title="グラフ&#10;&#10;自動的に生成された説明"/>
+                  <v:shape id="図 18" o:spid="_x0000_s1038" type="#_x0000_t75" alt="グラフ&#10;&#10;自動的に生成された説明" style="position:absolute;left:34107;top:56;width:17533;height:11334;visibility:visible;mso-wrap-style:square" o:gfxdata="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">
+                    <v:imagedata r:id="rId16" o:title="グラフ&#10;&#10;自動的に生成された説明"/>
                   </v:shape>
                 </v:group>
-                <v:shape id="テキスト ボックス 20" o:spid="_x0000_s1034" type="#_x0000_t202" style="position:absolute;top:11734;width:51638;height:2286;visibility:visible;mso-wrap-style:square;v-text-anchor:top" o:gfxdata="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" stroked="f">
+                <v:shape id="テキスト ボックス 20" o:spid="_x0000_s1039" type="#_x0000_t202" style="position:absolute;top:11734;width:51638;height:2286;visibility:visible;mso-wrap-style:square;v-text-anchor:top" o:gfxdata="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" stroked="f">
                   <v:textbox inset="0,0,0,0">
                     <w:txbxContent>
                       <w:p>
@@ -1297,210 +1365,7 @@
         <mc:AlternateContent>
           <mc:Choice Requires="wpg">
             <w:drawing>
-              <wp:anchor distT="0" distB="0" distL="114300" distR="114300" simplePos="0" relativeHeight="251660288" behindDoc="0" locked="0" layoutInCell="1" allowOverlap="1" wp14:anchorId="02EA291E" wp14:editId="0413AD72">
-                <wp:simplePos x="0" y="0"/>
-                <wp:positionH relativeFrom="column">
-                  <wp:posOffset>522605</wp:posOffset>
-                </wp:positionH>
-                <wp:positionV relativeFrom="paragraph">
-                  <wp:posOffset>2517487</wp:posOffset>
-                </wp:positionV>
-                <wp:extent cx="4356735" cy="1659367"/>
-                <wp:effectExtent l="0" t="0" r="0" b="4445"/>
-                <wp:wrapTopAndBottom/>
-                <wp:docPr id="14" name="グループ化 14"/>
-                <wp:cNvGraphicFramePr/>
-                <a:graphic xmlns:a="http://schemas.openxmlformats.org/drawingml/2006/main">
-                  <a:graphicData uri="http://schemas.microsoft.com/office/word/2010/wordprocessingGroup">
-                    <wpg:wgp>
-                      <wpg:cNvGrpSpPr/>
-                      <wpg:grpSpPr>
-                        <a:xfrm>
-                          <a:off x="0" y="0"/>
-                          <a:ext cx="4356735" cy="1659367"/>
-                          <a:chOff x="0" y="0"/>
-                          <a:chExt cx="4356735" cy="1659367"/>
-                        </a:xfrm>
-                      </wpg:grpSpPr>
-                      <wpg:grpSp>
-                        <wpg:cNvPr id="10" name="グループ化 10"/>
-                        <wpg:cNvGrpSpPr/>
-                        <wpg:grpSpPr>
-                          <a:xfrm>
-                            <a:off x="0" y="0"/>
-                            <a:ext cx="4356735" cy="1431925"/>
-                            <a:chOff x="0" y="0"/>
-                            <a:chExt cx="5248686" cy="1725893"/>
-                          </a:xfrm>
-                        </wpg:grpSpPr>
-                        <pic:pic xmlns:pic="http://schemas.openxmlformats.org/drawingml/2006/picture">
-                          <pic:nvPicPr>
-                            <pic:cNvPr id="8" name="図 8" descr="グラフ, ヒストグラム&#10;&#10;自動的に生成された説明"/>
-                            <pic:cNvPicPr>
-                              <a:picLocks noChangeAspect="1"/>
-                            </pic:cNvPicPr>
-                          </pic:nvPicPr>
-                          <pic:blipFill>
-                            <a:blip r:embed="rId13">
-                              <a:extLst>
-                                <a:ext uri="{28A0092B-C50C-407E-A947-70E740481C1C}">
-                                  <a14:useLocalDpi xmlns:a14="http://schemas.microsoft.com/office/drawing/2010/main" val="0"/>
-                                </a:ext>
-                              </a:extLst>
-                            </a:blip>
-                            <a:stretch>
-                              <a:fillRect/>
-                            </a:stretch>
-                          </pic:blipFill>
-                          <pic:spPr>
-                            <a:xfrm>
-                              <a:off x="0" y="0"/>
-                              <a:ext cx="2586990" cy="1689735"/>
-                            </a:xfrm>
-                            <a:prstGeom prst="rect">
-                              <a:avLst/>
-                            </a:prstGeom>
-                          </pic:spPr>
-                        </pic:pic>
-                        <pic:pic xmlns:pic="http://schemas.openxmlformats.org/drawingml/2006/picture">
-                          <pic:nvPicPr>
-                            <pic:cNvPr id="9" name="図 9" descr="グラフ, ヒストグラム&#10;&#10;自動的に生成された説明"/>
-                            <pic:cNvPicPr>
-                              <a:picLocks noChangeAspect="1"/>
-                            </pic:cNvPicPr>
-                          </pic:nvPicPr>
-                          <pic:blipFill>
-                            <a:blip r:embed="rId14">
-                              <a:extLst>
-                                <a:ext uri="{28A0092B-C50C-407E-A947-70E740481C1C}">
-                                  <a14:useLocalDpi xmlns:a14="http://schemas.microsoft.com/office/drawing/2010/main" val="0"/>
-                                </a:ext>
-                              </a:extLst>
-                            </a:blip>
-                            <a:stretch>
-                              <a:fillRect/>
-                            </a:stretch>
-                          </pic:blipFill>
-                          <pic:spPr>
-                            <a:xfrm>
-                              <a:off x="2624866" y="10758"/>
-                              <a:ext cx="2623820" cy="1715135"/>
-                            </a:xfrm>
-                            <a:prstGeom prst="rect">
-                              <a:avLst/>
-                            </a:prstGeom>
-                          </pic:spPr>
-                        </pic:pic>
-                      </wpg:grpSp>
-                      <wps:wsp>
-                        <wps:cNvPr id="13" name="テキスト ボックス 13"/>
-                        <wps:cNvSpPr txBox="1"/>
-                        <wps:spPr>
-                          <a:xfrm>
-                            <a:off x="0" y="1430767"/>
-                            <a:ext cx="4356735" cy="228600"/>
-                          </a:xfrm>
-                          <a:prstGeom prst="rect">
-                            <a:avLst/>
-                          </a:prstGeom>
-                          <a:solidFill>
-                            <a:prstClr val="white"/>
-                          </a:solidFill>
-                          <a:ln>
-                            <a:noFill/>
-                          </a:ln>
-                        </wps:spPr>
-                        <wps:txbx>
-                          <w:txbxContent>
-                            <w:p>
-                              <w:pPr>
-                                <w:pStyle w:val="aa"/>
-                                <w:jc w:val="center"/>
-                                <w:rPr>
-                                  <w:rFonts w:ascii="Times" w:eastAsia="ヒラギノ角ゴ Pro W3" w:hAnsi="Times"/>
-                                  <w:noProof/>
-                                  <w:sz w:val="20"/>
-                                  <w:szCs w:val="20"/>
-                                </w:rPr>
-                              </w:pPr>
-                              <w:r>
-                                <w:rPr>
-                                  <w:rFonts w:ascii="Times" w:hAnsi="Times"/>
-                                  <w:sz w:val="20"/>
-                                  <w:szCs w:val="20"/>
-                                </w:rPr>
-                                <w:t>fig 3 Histogram for y5 and y6</w:t>
-                              </w:r>
-                            </w:p>
-                          </w:txbxContent>
-                        </wps:txbx>
-                        <wps:bodyPr rot="0" spcFirstLastPara="0" vertOverflow="overflow" horzOverflow="overflow" vert="horz" wrap="square" lIns="0" tIns="0" rIns="0" bIns="0" numCol="1" spcCol="0" rtlCol="0" fromWordArt="0" anchor="t" anchorCtr="0" forceAA="0" compatLnSpc="1">
-                          <a:prstTxWarp prst="textNoShape">
-                            <a:avLst/>
-                          </a:prstTxWarp>
-                          <a:spAutoFit/>
-                        </wps:bodyPr>
-                      </wps:wsp>
-                    </wpg:wgp>
-                  </a:graphicData>
-                </a:graphic>
-              </wp:anchor>
-            </w:drawing>
-          </mc:Choice>
-          <mc:Fallback>
-            <w:pict>
-              <v:group w14:anchorId="02EA291E" id="グループ化 14" o:spid="_x0000_s1035" style="position:absolute;margin-left:41.15pt;margin-top:198.25pt;width:343.05pt;height:130.65pt;z-index:251660288" coordsize="43567,16593" o:gfxdata="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">
-                <v:group id="グループ化 10" o:spid="_x0000_s1036" style="position:absolute;width:43567;height:14319" coordsize="52486,17258" o:gfxdata="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">
-                  <v:shape id="図 8" o:spid="_x0000_s1037" type="#_x0000_t75" alt="グラフ, ヒストグラム&#10;&#10;自動的に生成された説明" style="position:absolute;width:25869;height:16897;visibility:visible;mso-wrap-style:square" o:gfxdata="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">
-                    <v:imagedata r:id="rId15" o:title="グラフ, ヒストグラム&#10;&#10;自動的に生成された説明"/>
-                  </v:shape>
-                  <v:shape id="図 9" o:spid="_x0000_s1038" type="#_x0000_t75" alt="グラフ, ヒストグラム&#10;&#10;自動的に生成された説明" style="position:absolute;left:26248;top:107;width:26238;height:17151;visibility:visible;mso-wrap-style:square" o:gfxdata="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">
-                    <v:imagedata r:id="rId16" o:title="グラフ, ヒストグラム&#10;&#10;自動的に生成された説明"/>
-                  </v:shape>
-                </v:group>
-                <v:shape id="テキスト ボックス 13" o:spid="_x0000_s1039" type="#_x0000_t202" style="position:absolute;top:14307;width:43567;height:2286;visibility:visible;mso-wrap-style:square;v-text-anchor:top" o:gfxdata="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" stroked="f">
-                  <v:textbox style="mso-fit-shape-to-text:t" inset="0,0,0,0">
-                    <w:txbxContent>
-                      <w:p>
-                        <w:pPr>
-                          <w:pStyle w:val="aa"/>
-                          <w:jc w:val="center"/>
-                          <w:rPr>
-                            <w:rFonts w:ascii="Times" w:eastAsia="ヒラギノ角ゴ Pro W3" w:hAnsi="Times"/>
-                            <w:noProof/>
-                            <w:sz w:val="20"/>
-                            <w:szCs w:val="20"/>
-                          </w:rPr>
-                        </w:pPr>
-                        <w:r>
-                          <w:rPr>
-                            <w:rFonts w:ascii="Times" w:hAnsi="Times"/>
-                            <w:sz w:val="20"/>
-                            <w:szCs w:val="20"/>
-                          </w:rPr>
-                          <w:t>fig 3 Histogram for y5 and y6</w:t>
-                        </w:r>
-                      </w:p>
-                    </w:txbxContent>
-                  </v:textbox>
-                </v:shape>
-                <w10:wrap type="topAndBottom"/>
-              </v:group>
-            </w:pict>
-          </mc:Fallback>
-        </mc:AlternateContent>
-      </w:r>
-      <w:r>
-        <w:rPr>
-          <w:rFonts w:ascii="Times" w:eastAsia="ヒラギノ角ゴ Pro W3" w:hAnsi="Times"/>
-          <w:noProof/>
-          <w:sz w:val="21"/>
-          <w:szCs w:val="21"/>
-        </w:rPr>
-        <mc:AlternateContent>
-          <mc:Choice Requires="wpg">
-            <w:drawing>
-              <wp:anchor distT="0" distB="0" distL="114300" distR="114300" simplePos="0" relativeHeight="251656192" behindDoc="0" locked="0" layoutInCell="1" allowOverlap="1" wp14:anchorId="5CDACD39" wp14:editId="01F1B274">
+              <wp:anchor distT="0" distB="0" distL="114300" distR="114300" simplePos="0" relativeHeight="251655168" behindDoc="0" locked="0" layoutInCell="1" allowOverlap="1" wp14:anchorId="5CDACD39" wp14:editId="331FC41D">
                 <wp:simplePos x="0" y="0"/>
                 <wp:positionH relativeFrom="column">
                   <wp:posOffset>-2184</wp:posOffset>
@@ -1579,7 +1444,7 @@
                                 <w:pStyle w:val="aa"/>
                                 <w:jc w:val="center"/>
                                 <w:rPr>
-                                  <w:rFonts w:ascii="Times" w:hAnsi="Times" w:hint="eastAsia"/>
+                                  <w:rFonts w:ascii="Times" w:hAnsi="Times"/>
                                   <w:sz w:val="20"/>
                                   <w:szCs w:val="20"/>
                                 </w:rPr>
@@ -1642,7 +1507,7 @@
           </mc:Choice>
           <mc:Fallback>
             <w:pict>
-              <v:group w14:anchorId="5CDACD39" id="グループ化 6" o:spid="_x0000_s1040" style="position:absolute;margin-left:-.15pt;margin-top:80.15pt;width:425.2pt;height:109.3pt;z-index:251656192" coordsize="54000,13881" o:gfxdata="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">
+              <v:group w14:anchorId="5CDACD39" id="グループ化 6" o:spid="_x0000_s1040" style="position:absolute;margin-left:-.15pt;margin-top:80.15pt;width:425.2pt;height:109.3pt;z-index:251655168" coordsize="54000,13881" o:gfxdata="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">
                 <v:shape id="図 4" o:spid="_x0000_s1041" type="#_x0000_t75" alt="グラフ, ヒストグラム&#10;&#10;自動的に生成された説明" style="position:absolute;width:54000;height:11595;visibility:visible;mso-wrap-style:square" o:gfxdata="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">
                   <v:imagedata r:id="rId18" o:title="グラフ, ヒストグラム&#10;&#10;自動的に生成された説明"/>
                 </v:shape>
@@ -1654,7 +1519,7 @@
                           <w:pStyle w:val="aa"/>
                           <w:jc w:val="center"/>
                           <w:rPr>
-                            <w:rFonts w:ascii="Times" w:hAnsi="Times" w:hint="eastAsia"/>
+                            <w:rFonts w:ascii="Times" w:hAnsi="Times"/>
                             <w:sz w:val="20"/>
                             <w:szCs w:val="20"/>
                           </w:rPr>
@@ -1799,15 +1664,7 @@
           <w:sz w:val="21"/>
           <w:szCs w:val="21"/>
         </w:rPr>
-        <w:t xml:space="preserve"> </w:t>
-      </w:r>
-      <w:r>
-        <w:rPr>
-          <w:rFonts w:ascii="Times" w:eastAsia="ヒラギノ角ゴ Pro W3" w:hAnsi="Times"/>
-          <w:sz w:val="21"/>
-          <w:szCs w:val="21"/>
-        </w:rPr>
-        <w:t xml:space="preserve">and </w:t>
+        <w:t xml:space="preserve"> and </w:t>
       </w:r>
       <m:oMath>
         <m:sSub>
@@ -1877,16 +1734,7 @@
           <w:b/>
           <w:bCs/>
         </w:rPr>
-        <w:lastRenderedPageBreak/>
-        <w:t xml:space="preserve">Question </w:t>
-      </w:r>
-      <w:r>
-        <w:rPr>
-          <w:rFonts w:ascii="Times" w:eastAsia="ヒラギノ角ゴ Pro W3" w:hAnsi="Times"/>
-          <w:b/>
-          <w:bCs/>
-        </w:rPr>
-        <w:t>5</w:t>
+        <w:t>Question 5</w:t>
       </w:r>
     </w:p>
     <w:p>
@@ -1894,7 +1742,7 @@
         <w:shd w:val="clear" w:color="auto" w:fill="FFFFFF"/>
         <w:spacing w:line="270" w:lineRule="atLeast"/>
         <w:rPr>
-          <w:rFonts w:ascii="Times" w:hAnsi="Times" w:cs="Menlo" w:hint="eastAsia"/>
+          <w:rFonts w:ascii="Times" w:hAnsi="Times" w:cs="Menlo"/>
           <w:color w:val="000000"/>
           <w:sz w:val="21"/>
           <w:szCs w:val="21"/>
@@ -1935,7 +1783,7 @@
         <w:shd w:val="clear" w:color="auto" w:fill="FFFFFF"/>
         <w:spacing w:line="270" w:lineRule="atLeast"/>
         <w:rPr>
-          <w:rFonts w:ascii="Times" w:hAnsi="Times" w:cs="Menlo" w:hint="eastAsia"/>
+          <w:rFonts w:ascii="Times" w:hAnsi="Times" w:cs="Menlo"/>
           <w:color w:val="000000"/>
           <w:sz w:val="21"/>
           <w:szCs w:val="21"/>
@@ -1956,7 +1804,7 @@
         <w:shd w:val="clear" w:color="auto" w:fill="FFFFFF"/>
         <w:spacing w:line="270" w:lineRule="atLeast"/>
         <w:rPr>
-          <w:rFonts w:ascii="Times" w:hAnsi="Times" w:cs="Menlo" w:hint="eastAsia"/>
+          <w:rFonts w:ascii="Times" w:hAnsi="Times" w:cs="Menlo"/>
           <w:color w:val="000000"/>
           <w:sz w:val="21"/>
           <w:szCs w:val="21"/>
@@ -1977,7 +1825,7 @@
         <w:shd w:val="clear" w:color="auto" w:fill="FFFFFF"/>
         <w:spacing w:line="270" w:lineRule="atLeast"/>
         <w:rPr>
-          <w:rFonts w:ascii="Times" w:hAnsi="Times" w:cs="Menlo" w:hint="eastAsia"/>
+          <w:rFonts w:ascii="Times" w:hAnsi="Times" w:cs="Menlo"/>
           <w:color w:val="000000"/>
           <w:sz w:val="21"/>
           <w:szCs w:val="21"/>
@@ -1994,15 +1842,15 @@
         <mc:AlternateContent>
           <mc:Choice Requires="wpg">
             <w:drawing>
-              <wp:anchor distT="0" distB="0" distL="114300" distR="114300" simplePos="0" relativeHeight="251676672" behindDoc="0" locked="0" layoutInCell="1" allowOverlap="1" wp14:anchorId="1992EC94" wp14:editId="46B2926A">
+              <wp:anchor distT="0" distB="0" distL="114300" distR="114300" simplePos="0" relativeHeight="251675648" behindDoc="0" locked="0" layoutInCell="1" allowOverlap="1" wp14:anchorId="1992EC94" wp14:editId="7B2AC0FB">
                 <wp:simplePos x="0" y="0"/>
                 <wp:positionH relativeFrom="column">
-                  <wp:posOffset>1190099</wp:posOffset>
+                  <wp:posOffset>1339215</wp:posOffset>
                 </wp:positionH>
                 <wp:positionV relativeFrom="paragraph">
-                  <wp:posOffset>3421884</wp:posOffset>
+                  <wp:posOffset>3141345</wp:posOffset>
                 </wp:positionV>
-                <wp:extent cx="3170555" cy="1663262"/>
+                <wp:extent cx="3170555" cy="1777365"/>
                 <wp:effectExtent l="0" t="0" r="4445" b="635"/>
                 <wp:wrapTopAndBottom/>
                 <wp:docPr id="30" name="グループ化 30"/>
@@ -2014,9 +1862,9 @@
                       <wpg:grpSpPr>
                         <a:xfrm>
                           <a:off x="0" y="0"/>
-                          <a:ext cx="3170555" cy="1663262"/>
+                          <a:ext cx="3170555" cy="1777365"/>
                           <a:chOff x="0" y="0"/>
-                          <a:chExt cx="3170555" cy="1663262"/>
+                          <a:chExt cx="3170555" cy="1777562"/>
                         </a:xfrm>
                       </wpg:grpSpPr>
                       <pic:pic xmlns:pic="http://schemas.openxmlformats.org/drawingml/2006/picture">
@@ -2041,7 +1889,7 @@
                         <pic:spPr>
                           <a:xfrm>
                             <a:off x="0" y="0"/>
-                            <a:ext cx="3170555" cy="1207135"/>
+                            <a:ext cx="3170555" cy="1207134"/>
                           </a:xfrm>
                           <a:prstGeom prst="rect">
                             <a:avLst/>
@@ -2053,7 +1901,7 @@
                         <wps:cNvSpPr txBox="1"/>
                         <wps:spPr>
                           <a:xfrm>
-                            <a:off x="0" y="1206062"/>
+                            <a:off x="0" y="1320362"/>
                             <a:ext cx="3170555" cy="457200"/>
                           </a:xfrm>
                           <a:prstGeom prst="rect">
@@ -2102,16 +1950,22 @@
                     </wpg:wgp>
                   </a:graphicData>
                 </a:graphic>
+                <wp14:sizeRelH relativeFrom="margin">
+                  <wp14:pctWidth>0</wp14:pctWidth>
+                </wp14:sizeRelH>
+                <wp14:sizeRelV relativeFrom="margin">
+                  <wp14:pctHeight>0</wp14:pctHeight>
+                </wp14:sizeRelV>
               </wp:anchor>
             </w:drawing>
           </mc:Choice>
           <mc:Fallback>
             <w:pict>
-              <v:group w14:anchorId="1992EC94" id="グループ化 30" o:spid="_x0000_s1043" style="position:absolute;margin-left:93.7pt;margin-top:269.45pt;width:249.65pt;height:130.95pt;z-index:251676672" coordsize="31705,16632" o:gfxdata="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">
+              <v:group w14:anchorId="1992EC94" id="グループ化 30" o:spid="_x0000_s1043" style="position:absolute;margin-left:105.45pt;margin-top:247.35pt;width:249.65pt;height:139.95pt;z-index:251675648;mso-width-relative:margin;mso-height-relative:margin" coordsize="31705,17775" o:gfxdata="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">
                 <v:shape id="図 23" o:spid="_x0000_s1044" type="#_x0000_t75" alt="テキスト&#10;&#10;自動的に生成された説明" style="position:absolute;width:31705;height:12071;visibility:visible;mso-wrap-style:square" o:gfxdata="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">
                   <v:imagedata r:id="rId20" o:title="テキスト&#10;&#10;自動的に生成された説明"/>
                 </v:shape>
-                <v:shape id="テキスト ボックス 29" o:spid="_x0000_s1045" type="#_x0000_t202" style="position:absolute;top:12060;width:31705;height:4572;visibility:visible;mso-wrap-style:square;v-text-anchor:top" o:gfxdata="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" stroked="f">
+                <v:shape id="テキスト ボックス 29" o:spid="_x0000_s1045" type="#_x0000_t202" style="position:absolute;top:13203;width:31705;height:4572;visibility:visible;mso-wrap-style:square;v-text-anchor:top" o:gfxdata="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" stroked="f">
                   <v:textbox style="mso-fit-shape-to-text:t" inset="0,0,0,0">
                     <w:txbxContent>
                       <w:p>
@@ -2156,177 +2010,15 @@
         <mc:AlternateContent>
           <mc:Choice Requires="wpg">
             <w:drawing>
-              <wp:anchor distT="0" distB="0" distL="114300" distR="114300" simplePos="0" relativeHeight="251673600" behindDoc="0" locked="0" layoutInCell="1" allowOverlap="1" wp14:anchorId="2DA75682" wp14:editId="48A303D7">
+              <wp:anchor distT="0" distB="0" distL="114300" distR="114300" simplePos="0" relativeHeight="251669504" behindDoc="0" locked="0" layoutInCell="1" allowOverlap="1" wp14:anchorId="5397B94F" wp14:editId="2F9B9E01">
                 <wp:simplePos x="0" y="0"/>
                 <wp:positionH relativeFrom="column">
-                  <wp:posOffset>2600614</wp:posOffset>
+                  <wp:posOffset>-456565</wp:posOffset>
                 </wp:positionH>
                 <wp:positionV relativeFrom="paragraph">
-                  <wp:posOffset>527814</wp:posOffset>
+                  <wp:posOffset>676275</wp:posOffset>
                 </wp:positionV>
-                <wp:extent cx="3358515" cy="2847372"/>
-                <wp:effectExtent l="0" t="0" r="0" b="0"/>
-                <wp:wrapTopAndBottom/>
-                <wp:docPr id="28" name="グループ化 28"/>
-                <wp:cNvGraphicFramePr/>
-                <a:graphic xmlns:a="http://schemas.openxmlformats.org/drawingml/2006/main">
-                  <a:graphicData uri="http://schemas.microsoft.com/office/word/2010/wordprocessingGroup">
-                    <wpg:wgp>
-                      <wpg:cNvGrpSpPr/>
-                      <wpg:grpSpPr>
-                        <a:xfrm>
-                          <a:off x="0" y="0"/>
-                          <a:ext cx="3358515" cy="2847372"/>
-                          <a:chOff x="0" y="0"/>
-                          <a:chExt cx="3358515" cy="2847372"/>
-                        </a:xfrm>
-                      </wpg:grpSpPr>
-                      <pic:pic xmlns:pic="http://schemas.openxmlformats.org/drawingml/2006/picture">
-                        <pic:nvPicPr>
-                          <pic:cNvPr id="22" name="図 22" descr="テーブル&#10;&#10;自動的に生成された説明"/>
-                          <pic:cNvPicPr>
-                            <a:picLocks noChangeAspect="1"/>
-                          </pic:cNvPicPr>
-                        </pic:nvPicPr>
-                        <pic:blipFill>
-                          <a:blip r:embed="rId21">
-                            <a:extLst>
-                              <a:ext uri="{28A0092B-C50C-407E-A947-70E740481C1C}">
-                                <a14:useLocalDpi xmlns:a14="http://schemas.microsoft.com/office/drawing/2010/main" val="0"/>
-                              </a:ext>
-                            </a:extLst>
-                          </a:blip>
-                          <a:stretch>
-                            <a:fillRect/>
-                          </a:stretch>
-                        </pic:blipFill>
-                        <pic:spPr>
-                          <a:xfrm>
-                            <a:off x="0" y="0"/>
-                            <a:ext cx="3358515" cy="2440940"/>
-                          </a:xfrm>
-                          <a:prstGeom prst="rect">
-                            <a:avLst/>
-                          </a:prstGeom>
-                        </pic:spPr>
-                      </pic:pic>
-                      <wps:wsp>
-                        <wps:cNvPr id="27" name="テキスト ボックス 27"/>
-                        <wps:cNvSpPr txBox="1"/>
-                        <wps:spPr>
-                          <a:xfrm>
-                            <a:off x="0" y="2390172"/>
-                            <a:ext cx="3358515" cy="457200"/>
-                          </a:xfrm>
-                          <a:prstGeom prst="rect">
-                            <a:avLst/>
-                          </a:prstGeom>
-                          <a:solidFill>
-                            <a:prstClr val="white"/>
-                          </a:solidFill>
-                          <a:ln>
-                            <a:noFill/>
-                          </a:ln>
-                        </wps:spPr>
-                        <wps:txbx>
-                          <w:txbxContent>
-                            <w:p>
-                              <w:pPr>
-                                <w:pStyle w:val="aa"/>
-                                <w:jc w:val="center"/>
-                                <w:rPr>
-                                  <w:rFonts w:ascii="Times" w:eastAsia="ＭＳ Ｐゴシック" w:hAnsi="Times" w:cs="Menlo"/>
-                                  <w:noProof/>
-                                  <w:color w:val="000000"/>
-                                  <w:kern w:val="0"/>
-                                  <w:sz w:val="20"/>
-                                  <w:szCs w:val="20"/>
-                                </w:rPr>
-                              </w:pPr>
-                              <w:r>
-                                <w:rPr>
-                                  <w:rFonts w:ascii="Times" w:hAnsi="Times"/>
-                                  <w:sz w:val="20"/>
-                                  <w:szCs w:val="20"/>
-                                </w:rPr>
-                                <w:t>fig 6 Class count in train and test data and missing value proportions</w:t>
-                              </w:r>
-                            </w:p>
-                          </w:txbxContent>
-                        </wps:txbx>
-                        <wps:bodyPr rot="0" spcFirstLastPara="0" vertOverflow="overflow" horzOverflow="overflow" vert="horz" wrap="square" lIns="0" tIns="0" rIns="0" bIns="0" numCol="1" spcCol="0" rtlCol="0" fromWordArt="0" anchor="t" anchorCtr="0" forceAA="0" compatLnSpc="1">
-                          <a:prstTxWarp prst="textNoShape">
-                            <a:avLst/>
-                          </a:prstTxWarp>
-                          <a:spAutoFit/>
-                        </wps:bodyPr>
-                      </wps:wsp>
-                    </wpg:wgp>
-                  </a:graphicData>
-                </a:graphic>
-              </wp:anchor>
-            </w:drawing>
-          </mc:Choice>
-          <mc:Fallback>
-            <w:pict>
-              <v:group w14:anchorId="2DA75682" id="グループ化 28" o:spid="_x0000_s1046" style="position:absolute;margin-left:204.75pt;margin-top:41.55pt;width:264.45pt;height:224.2pt;z-index:251673600" coordsize="33585,28473" o:gfxdata="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">
-                <v:shape id="図 22" o:spid="_x0000_s1047" type="#_x0000_t75" alt="テーブル&#10;&#10;自動的に生成された説明" style="position:absolute;width:33585;height:24409;visibility:visible;mso-wrap-style:square" o:gfxdata="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">
-                  <v:imagedata r:id="rId22" o:title="テーブル&#10;&#10;自動的に生成された説明"/>
-                </v:shape>
-                <v:shape id="テキスト ボックス 27" o:spid="_x0000_s1048" type="#_x0000_t202" style="position:absolute;top:23901;width:33585;height:4572;visibility:visible;mso-wrap-style:square;v-text-anchor:top" o:gfxdata="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" stroked="f">
-                  <v:textbox style="mso-fit-shape-to-text:t" inset="0,0,0,0">
-                    <w:txbxContent>
-                      <w:p>
-                        <w:pPr>
-                          <w:pStyle w:val="aa"/>
-                          <w:jc w:val="center"/>
-                          <w:rPr>
-                            <w:rFonts w:ascii="Times" w:eastAsia="ＭＳ Ｐゴシック" w:hAnsi="Times" w:cs="Menlo"/>
-                            <w:noProof/>
-                            <w:color w:val="000000"/>
-                            <w:kern w:val="0"/>
-                            <w:sz w:val="20"/>
-                            <w:szCs w:val="20"/>
-                          </w:rPr>
-                        </w:pPr>
-                        <w:r>
-                          <w:rPr>
-                            <w:rFonts w:ascii="Times" w:hAnsi="Times"/>
-                            <w:sz w:val="20"/>
-                            <w:szCs w:val="20"/>
-                          </w:rPr>
-                          <w:t>fig 6 Class count in train and test data and missing value proportions</w:t>
-                        </w:r>
-                      </w:p>
-                    </w:txbxContent>
-                  </v:textbox>
-                </v:shape>
-                <w10:wrap type="topAndBottom"/>
-              </v:group>
-            </w:pict>
-          </mc:Fallback>
-        </mc:AlternateContent>
-      </w:r>
-      <w:r>
-        <w:rPr>
-          <w:rFonts w:ascii="Times" w:hAnsi="Times" w:cs="Menlo"/>
-          <w:noProof/>
-          <w:color w:val="000000"/>
-          <w:sz w:val="21"/>
-          <w:szCs w:val="21"/>
-        </w:rPr>
-        <mc:AlternateContent>
-          <mc:Choice Requires="wpg">
-            <w:drawing>
-              <wp:anchor distT="0" distB="0" distL="114300" distR="114300" simplePos="0" relativeHeight="251670528" behindDoc="0" locked="0" layoutInCell="1" allowOverlap="1" wp14:anchorId="5397B94F" wp14:editId="1E2CD8DF">
-                <wp:simplePos x="0" y="0"/>
-                <wp:positionH relativeFrom="column">
-                  <wp:posOffset>-456680</wp:posOffset>
-                </wp:positionH>
-                <wp:positionV relativeFrom="paragraph">
-                  <wp:posOffset>724189</wp:posOffset>
-                </wp:positionV>
-                <wp:extent cx="2842260" cy="2421081"/>
+                <wp:extent cx="2842260" cy="2420620"/>
                 <wp:effectExtent l="0" t="0" r="2540" b="5080"/>
                 <wp:wrapTopAndBottom/>
                 <wp:docPr id="26" name="グループ化 26"/>
@@ -2338,7 +2030,7 @@
                       <wpg:grpSpPr>
                         <a:xfrm>
                           <a:off x="0" y="0"/>
-                          <a:ext cx="2842260" cy="2421081"/>
+                          <a:ext cx="2842260" cy="2420620"/>
                           <a:chOff x="0" y="0"/>
                           <a:chExt cx="2842260" cy="2421081"/>
                         </a:xfrm>
@@ -2351,7 +2043,7 @@
                           </pic:cNvPicPr>
                         </pic:nvPicPr>
                         <pic:blipFill>
-                          <a:blip r:embed="rId23">
+                          <a:blip r:embed="rId21">
                             <a:extLst>
                               <a:ext uri="{28A0092B-C50C-407E-A947-70E740481C1C}">
                                 <a14:useLocalDpi xmlns:a14="http://schemas.microsoft.com/office/drawing/2010/main" val="0"/>
@@ -2431,11 +2123,11 @@
           </mc:Choice>
           <mc:Fallback>
             <w:pict>
-              <v:group w14:anchorId="5397B94F" id="グループ化 26" o:spid="_x0000_s1049" style="position:absolute;margin-left:-35.95pt;margin-top:57pt;width:223.8pt;height:190.65pt;z-index:251670528" coordsize="28422,24210" o:gfxdata="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">
-                <v:shape id="図 24" o:spid="_x0000_s1050" type="#_x0000_t75" alt="テーブル&#10;&#10;自動的に生成された説明" style="position:absolute;width:28422;height:22440;visibility:visible;mso-wrap-style:square" o:gfxdata="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">
-                  <v:imagedata r:id="rId24" o:title="テーブル&#10;&#10;自動的に生成された説明"/>
+              <v:group w14:anchorId="5397B94F" id="グループ化 26" o:spid="_x0000_s1046" style="position:absolute;margin-left:-35.95pt;margin-top:53.25pt;width:223.8pt;height:190.6pt;z-index:251669504" coordsize="28422,24210" o:gfxdata="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">
+                <v:shape id="図 24" o:spid="_x0000_s1047" type="#_x0000_t75" alt="テーブル&#10;&#10;自動的に生成された説明" style="position:absolute;width:28422;height:22440;visibility:visible;mso-wrap-style:square" o:gfxdata="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">
+                  <v:imagedata r:id="rId22" o:title="テーブル&#10;&#10;自動的に生成された説明"/>
                 </v:shape>
-                <v:shape id="テキスト ボックス 25" o:spid="_x0000_s1051" type="#_x0000_t202" style="position:absolute;top:21924;width:28422;height:2286;visibility:visible;mso-wrap-style:square;v-text-anchor:top" o:gfxdata="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" stroked="f">
+                <v:shape id="テキスト ボックス 25" o:spid="_x0000_s1048" type="#_x0000_t202" style="position:absolute;top:21924;width:28422;height:2286;visibility:visible;mso-wrap-style:square;v-text-anchor:top" o:gfxdata="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" stroked="f">
                   <v:textbox style="mso-fit-shape-to-text:t" inset="0,0,0,0">
                     <w:txbxContent>
                       <w:p>
@@ -2472,6 +2164,174 @@
       <w:r>
         <w:rPr>
           <w:rFonts w:ascii="Times" w:hAnsi="Times" w:cs="Menlo"/>
+          <w:noProof/>
+          <w:color w:val="000000"/>
+          <w:sz w:val="21"/>
+          <w:szCs w:val="21"/>
+        </w:rPr>
+        <mc:AlternateContent>
+          <mc:Choice Requires="wpg">
+            <w:drawing>
+              <wp:anchor distT="0" distB="0" distL="114300" distR="114300" simplePos="0" relativeHeight="251672576" behindDoc="0" locked="0" layoutInCell="1" allowOverlap="1" wp14:anchorId="2DA75682" wp14:editId="514BCACA">
+                <wp:simplePos x="0" y="0"/>
+                <wp:positionH relativeFrom="column">
+                  <wp:posOffset>2596515</wp:posOffset>
+                </wp:positionH>
+                <wp:positionV relativeFrom="paragraph">
+                  <wp:posOffset>530225</wp:posOffset>
+                </wp:positionV>
+                <wp:extent cx="3305175" cy="2609850"/>
+                <wp:effectExtent l="0" t="0" r="0" b="6350"/>
+                <wp:wrapTopAndBottom/>
+                <wp:docPr id="28" name="グループ化 28"/>
+                <wp:cNvGraphicFramePr/>
+                <a:graphic xmlns:a="http://schemas.openxmlformats.org/drawingml/2006/main">
+                  <a:graphicData uri="http://schemas.microsoft.com/office/word/2010/wordprocessingGroup">
+                    <wpg:wgp>
+                      <wpg:cNvGrpSpPr/>
+                      <wpg:grpSpPr>
+                        <a:xfrm>
+                          <a:off x="0" y="0"/>
+                          <a:ext cx="3305175" cy="2609850"/>
+                          <a:chOff x="0" y="0"/>
+                          <a:chExt cx="3358515" cy="2847372"/>
+                        </a:xfrm>
+                      </wpg:grpSpPr>
+                      <pic:pic xmlns:pic="http://schemas.openxmlformats.org/drawingml/2006/picture">
+                        <pic:nvPicPr>
+                          <pic:cNvPr id="22" name="図 22" descr="テーブル&#10;&#10;自動的に生成された説明"/>
+                          <pic:cNvPicPr>
+                            <a:picLocks noChangeAspect="1"/>
+                          </pic:cNvPicPr>
+                        </pic:nvPicPr>
+                        <pic:blipFill>
+                          <a:blip r:embed="rId23">
+                            <a:extLst>
+                              <a:ext uri="{28A0092B-C50C-407E-A947-70E740481C1C}">
+                                <a14:useLocalDpi xmlns:a14="http://schemas.microsoft.com/office/drawing/2010/main" val="0"/>
+                              </a:ext>
+                            </a:extLst>
+                          </a:blip>
+                          <a:stretch>
+                            <a:fillRect/>
+                          </a:stretch>
+                        </pic:blipFill>
+                        <pic:spPr>
+                          <a:xfrm>
+                            <a:off x="0" y="0"/>
+                            <a:ext cx="3358515" cy="2440940"/>
+                          </a:xfrm>
+                          <a:prstGeom prst="rect">
+                            <a:avLst/>
+                          </a:prstGeom>
+                        </pic:spPr>
+                      </pic:pic>
+                      <wps:wsp>
+                        <wps:cNvPr id="27" name="テキスト ボックス 27"/>
+                        <wps:cNvSpPr txBox="1"/>
+                        <wps:spPr>
+                          <a:xfrm>
+                            <a:off x="0" y="2390172"/>
+                            <a:ext cx="3358515" cy="457200"/>
+                          </a:xfrm>
+                          <a:prstGeom prst="rect">
+                            <a:avLst/>
+                          </a:prstGeom>
+                          <a:solidFill>
+                            <a:prstClr val="white"/>
+                          </a:solidFill>
+                          <a:ln>
+                            <a:noFill/>
+                          </a:ln>
+                        </wps:spPr>
+                        <wps:txbx>
+                          <w:txbxContent>
+                            <w:p>
+                              <w:pPr>
+                                <w:pStyle w:val="aa"/>
+                                <w:jc w:val="center"/>
+                                <w:rPr>
+                                  <w:rFonts w:ascii="Times" w:eastAsia="ＭＳ Ｐゴシック" w:hAnsi="Times" w:cs="Menlo"/>
+                                  <w:noProof/>
+                                  <w:color w:val="000000"/>
+                                  <w:kern w:val="0"/>
+                                  <w:sz w:val="20"/>
+                                  <w:szCs w:val="20"/>
+                                </w:rPr>
+                              </w:pPr>
+                              <w:r>
+                                <w:rPr>
+                                  <w:rFonts w:ascii="Times" w:hAnsi="Times"/>
+                                  <w:sz w:val="20"/>
+                                  <w:szCs w:val="20"/>
+                                </w:rPr>
+                                <w:t>fig 6 Class count in train and test data and missing value proportions</w:t>
+                              </w:r>
+                            </w:p>
+                          </w:txbxContent>
+                        </wps:txbx>
+                        <wps:bodyPr rot="0" spcFirstLastPara="0" vertOverflow="overflow" horzOverflow="overflow" vert="horz" wrap="square" lIns="0" tIns="0" rIns="0" bIns="0" numCol="1" spcCol="0" rtlCol="0" fromWordArt="0" anchor="t" anchorCtr="0" forceAA="0" compatLnSpc="1">
+                          <a:prstTxWarp prst="textNoShape">
+                            <a:avLst/>
+                          </a:prstTxWarp>
+                          <a:noAutofit/>
+                        </wps:bodyPr>
+                      </wps:wsp>
+                    </wpg:wgp>
+                  </a:graphicData>
+                </a:graphic>
+                <wp14:sizeRelH relativeFrom="margin">
+                  <wp14:pctWidth>0</wp14:pctWidth>
+                </wp14:sizeRelH>
+                <wp14:sizeRelV relativeFrom="margin">
+                  <wp14:pctHeight>0</wp14:pctHeight>
+                </wp14:sizeRelV>
+              </wp:anchor>
+            </w:drawing>
+          </mc:Choice>
+          <mc:Fallback>
+            <w:pict>
+              <v:group w14:anchorId="2DA75682" id="グループ化 28" o:spid="_x0000_s1049" style="position:absolute;margin-left:204.45pt;margin-top:41.75pt;width:260.25pt;height:205.5pt;z-index:251672576;mso-width-relative:margin;mso-height-relative:margin" coordsize="33585,28473" o:gfxdata="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">
+                <v:shape id="図 22" o:spid="_x0000_s1050" type="#_x0000_t75" alt="テーブル&#10;&#10;自動的に生成された説明" style="position:absolute;width:33585;height:24409;visibility:visible;mso-wrap-style:square" o:gfxdata="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">
+                  <v:imagedata r:id="rId24" o:title="テーブル&#10;&#10;自動的に生成された説明"/>
+                </v:shape>
+                <v:shape id="テキスト ボックス 27" o:spid="_x0000_s1051" type="#_x0000_t202" style="position:absolute;top:23901;width:33585;height:4572;visibility:visible;mso-wrap-style:square;v-text-anchor:top" o:gfxdata="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" stroked="f">
+                  <v:textbox inset="0,0,0,0">
+                    <w:txbxContent>
+                      <w:p>
+                        <w:pPr>
+                          <w:pStyle w:val="aa"/>
+                          <w:jc w:val="center"/>
+                          <w:rPr>
+                            <w:rFonts w:ascii="Times" w:eastAsia="ＭＳ Ｐゴシック" w:hAnsi="Times" w:cs="Menlo"/>
+                            <w:noProof/>
+                            <w:color w:val="000000"/>
+                            <w:kern w:val="0"/>
+                            <w:sz w:val="20"/>
+                            <w:szCs w:val="20"/>
+                          </w:rPr>
+                        </w:pPr>
+                        <w:r>
+                          <w:rPr>
+                            <w:rFonts w:ascii="Times" w:hAnsi="Times"/>
+                            <w:sz w:val="20"/>
+                            <w:szCs w:val="20"/>
+                          </w:rPr>
+                          <w:t>fig 6 Class count in train and test data and missing value proportions</w:t>
+                        </w:r>
+                      </w:p>
+                    </w:txbxContent>
+                  </v:textbox>
+                </v:shape>
+                <w10:wrap type="topAndBottom"/>
+              </v:group>
+            </w:pict>
+          </mc:Fallback>
+        </mc:AlternateContent>
+      </w:r>
+      <w:r>
+        <w:rPr>
+          <w:rFonts w:ascii="Times" w:hAnsi="Times" w:cs="Menlo"/>
           <w:color w:val="000000"/>
           <w:sz w:val="21"/>
           <w:szCs w:val="21"/>
@@ -2483,7 +2343,7 @@
       <w:pPr>
         <w:pStyle w:val="1"/>
         <w:rPr>
-          <w:rFonts w:ascii="Times" w:eastAsia="ヒラギノ角ゴ Pro W3" w:hAnsi="Times" w:hint="eastAsia"/>
+          <w:rFonts w:ascii="Times" w:eastAsia="ヒラギノ角ゴ Pro W3" w:hAnsi="Times"/>
           <w:b/>
           <w:bCs/>
         </w:rPr>
@@ -2508,18 +2368,966 @@
     </w:p>
     <w:p>
       <w:pPr>
-        <w:rPr>
-          <w:rFonts w:hint="eastAsia"/>
-        </w:rPr>
-      </w:pPr>
-      <w:r>
+        <w:shd w:val="clear" w:color="auto" w:fill="FFFFFF"/>
+        <w:spacing w:line="270" w:lineRule="atLeast"/>
         <w:rPr>
           <w:rFonts w:ascii="Times" w:hAnsi="Times" w:cs="Menlo"/>
           <w:color w:val="000000"/>
           <w:sz w:val="21"/>
           <w:szCs w:val="21"/>
         </w:rPr>
-        <w:t>Answer for Q6</w:t>
+      </w:pPr>
+      <w:r>
+        <w:rPr>
+          <w:rFonts w:ascii="Times" w:hAnsi="Times" w:cs="Menlo"/>
+          <w:color w:val="000000"/>
+          <w:sz w:val="21"/>
+          <w:szCs w:val="21"/>
+        </w:rPr>
+        <w:t>The engineered pose features chosen were horizontal, vertical and Euclidean distance between the head (1) and select key points (hands (4, 6) and feet (9,11)). As these points could be missing or otherwise contain null values, if either value was null, the Q5 method of null representation (NR) was used.</w:t>
+      </w:r>
+    </w:p>
+    <w:p>
+      <w:pPr>
+        <w:shd w:val="clear" w:color="auto" w:fill="FFFFFF"/>
+        <w:spacing w:line="270" w:lineRule="atLeast"/>
+        <w:rPr>
+          <w:rFonts w:ascii="Times" w:hAnsi="Times" w:cs="Menlo"/>
+          <w:color w:val="000000"/>
+          <w:sz w:val="21"/>
+          <w:szCs w:val="21"/>
+        </w:rPr>
+      </w:pPr>
+      <w:r>
+        <w:rPr>
+          <w:rFonts w:ascii="Times" w:hAnsi="Times" w:cs="Menlo"/>
+          <w:color w:val="000000"/>
+          <w:sz w:val="21"/>
+          <w:szCs w:val="21"/>
+        </w:rPr>
+        <w:t>We chose to employ the NR of Q5 because, in testing, a strong correlation was found between the number of missing values and a lack of performance in the engineered pose features which was addressed under the new NR. When comparing to the standard (</w:t>
+      </w:r>
+      <w:proofErr w:type="spellStart"/>
+      <w:proofErr w:type="gramStart"/>
+      <w:r>
+        <w:rPr>
+          <w:rFonts w:ascii="Times" w:hAnsi="Times" w:cs="Menlo"/>
+          <w:color w:val="000000"/>
+          <w:sz w:val="21"/>
+          <w:szCs w:val="21"/>
+        </w:rPr>
+        <w:t>x,y</w:t>
+      </w:r>
+      <w:proofErr w:type="spellEnd"/>
+      <w:proofErr w:type="gramEnd"/>
+      <w:r>
+        <w:rPr>
+          <w:rFonts w:ascii="Times" w:hAnsi="Times" w:cs="Menlo"/>
+          <w:color w:val="000000"/>
+          <w:sz w:val="21"/>
+          <w:szCs w:val="21"/>
+        </w:rPr>
+        <w:t>) features, we compare to the output of Q5 since this uses the same NR and is thought to be a more accurate comparison.</w:t>
+      </w:r>
+    </w:p>
+    <w:p>
+      <w:pPr>
+        <w:shd w:val="clear" w:color="auto" w:fill="FFFFFF"/>
+        <w:spacing w:line="270" w:lineRule="atLeast"/>
+        <w:rPr>
+          <w:rFonts w:ascii="Times" w:hAnsi="Times" w:cs="Menlo"/>
+          <w:color w:val="000000"/>
+          <w:sz w:val="21"/>
+          <w:szCs w:val="21"/>
+        </w:rPr>
+      </w:pPr>
+      <w:r>
+        <w:rPr>
+          <w:rFonts w:ascii="Times" w:hAnsi="Times" w:cs="Menlo"/>
+          <w:color w:val="000000"/>
+          <w:sz w:val="21"/>
+          <w:szCs w:val="21"/>
+        </w:rPr>
+        <w:t>Overall, the performance was lower than that of the standard features scoring ~0.07 less in most metrics. The only metric which scored higher was WAP and macro precision, but the difference is negligible.</w:t>
+      </w:r>
+    </w:p>
+    <w:p>
+      <w:pPr>
+        <w:shd w:val="clear" w:color="auto" w:fill="FFFFFF"/>
+        <w:spacing w:line="270" w:lineRule="atLeast"/>
+        <w:rPr>
+          <w:rFonts w:ascii="Times" w:hAnsi="Times" w:cs="Menlo"/>
+          <w:color w:val="000000"/>
+          <w:sz w:val="21"/>
+          <w:szCs w:val="21"/>
+        </w:rPr>
+      </w:pPr>
+      <w:r>
+        <w:rPr>
+          <w:rFonts w:ascii="Times" w:hAnsi="Times" w:cs="Menlo"/>
+          <w:color w:val="000000"/>
+          <w:sz w:val="21"/>
+          <w:szCs w:val="21"/>
+        </w:rPr>
+        <w:t>Interestingly, it appears that the engineered features are more sensitive to missing data when compared to the standard features. The three classes which had the largest fall in prediction quality were "</w:t>
+      </w:r>
+      <w:proofErr w:type="spellStart"/>
+      <w:r>
+        <w:rPr>
+          <w:rFonts w:ascii="Times" w:hAnsi="Times" w:cs="Menlo"/>
+          <w:color w:val="000000"/>
+          <w:sz w:val="21"/>
+          <w:szCs w:val="21"/>
+        </w:rPr>
+        <w:t>seatedforwardbend</w:t>
+      </w:r>
+      <w:proofErr w:type="spellEnd"/>
+      <w:r>
+        <w:rPr>
+          <w:rFonts w:ascii="Times" w:hAnsi="Times" w:cs="Menlo"/>
+          <w:color w:val="000000"/>
+          <w:sz w:val="21"/>
+          <w:szCs w:val="21"/>
+        </w:rPr>
+        <w:t>", "</w:t>
+      </w:r>
+      <w:proofErr w:type="spellStart"/>
+      <w:r>
+        <w:rPr>
+          <w:rFonts w:ascii="Times" w:hAnsi="Times" w:cs="Menlo"/>
+          <w:color w:val="000000"/>
+          <w:sz w:val="21"/>
+          <w:szCs w:val="21"/>
+        </w:rPr>
+        <w:t>trianglepose</w:t>
+      </w:r>
+      <w:proofErr w:type="spellEnd"/>
+      <w:r>
+        <w:rPr>
+          <w:rFonts w:ascii="Times" w:hAnsi="Times" w:cs="Menlo"/>
+          <w:color w:val="000000"/>
+          <w:sz w:val="21"/>
+          <w:szCs w:val="21"/>
+        </w:rPr>
+        <w:t>" and "</w:t>
+      </w:r>
+      <w:proofErr w:type="spellStart"/>
+      <w:r>
+        <w:rPr>
+          <w:rFonts w:ascii="Times" w:hAnsi="Times" w:cs="Menlo"/>
+          <w:color w:val="000000"/>
+          <w:sz w:val="21"/>
+          <w:szCs w:val="21"/>
+        </w:rPr>
+        <w:t>childs</w:t>
+      </w:r>
+      <w:proofErr w:type="spellEnd"/>
+      <w:r>
+        <w:rPr>
+          <w:rFonts w:ascii="Times" w:hAnsi="Times" w:cs="Menlo"/>
+          <w:color w:val="000000"/>
+          <w:sz w:val="21"/>
+          <w:szCs w:val="21"/>
+        </w:rPr>
+        <w:t>" all of which had missing proportions &gt; 0.3. Similarly, the classes which saw the greatest improvement in prediction "tree", "warrior1" and "plank", all had missing proportions &lt; 0.2.</w:t>
+      </w:r>
+    </w:p>
+    <w:p>
+      <w:pPr>
+        <w:shd w:val="clear" w:color="auto" w:fill="FFFFFF"/>
+        <w:spacing w:line="270" w:lineRule="atLeast"/>
+        <w:rPr>
+          <w:rFonts w:ascii="Times" w:hAnsi="Times" w:cs="Menlo"/>
+          <w:color w:val="000000"/>
+          <w:sz w:val="21"/>
+          <w:szCs w:val="21"/>
+        </w:rPr>
+      </w:pPr>
+      <w:r>
+        <w:rPr>
+          <w:noProof/>
+        </w:rPr>
+        <mc:AlternateContent>
+          <mc:Choice Requires="wps">
+            <w:drawing>
+              <wp:anchor distT="0" distB="0" distL="114300" distR="114300" simplePos="0" relativeHeight="251683840" behindDoc="0" locked="0" layoutInCell="1" allowOverlap="1" wp14:anchorId="713DAAD2" wp14:editId="4E88CD09">
+                <wp:simplePos x="0" y="0"/>
+                <wp:positionH relativeFrom="column">
+                  <wp:posOffset>2368550</wp:posOffset>
+                </wp:positionH>
+                <wp:positionV relativeFrom="paragraph">
+                  <wp:posOffset>2567305</wp:posOffset>
+                </wp:positionV>
+                <wp:extent cx="3581400" cy="635"/>
+                <wp:effectExtent l="0" t="0" r="0" b="0"/>
+                <wp:wrapTopAndBottom/>
+                <wp:docPr id="32" name="テキスト ボックス 32"/>
+                <wp:cNvGraphicFramePr/>
+                <a:graphic xmlns:a="http://schemas.openxmlformats.org/drawingml/2006/main">
+                  <a:graphicData uri="http://schemas.microsoft.com/office/word/2010/wordprocessingShape">
+                    <wps:wsp>
+                      <wps:cNvSpPr txBox="1"/>
+                      <wps:spPr>
+                        <a:xfrm>
+                          <a:off x="0" y="0"/>
+                          <a:ext cx="3581400" cy="635"/>
+                        </a:xfrm>
+                        <a:prstGeom prst="rect">
+                          <a:avLst/>
+                        </a:prstGeom>
+                        <a:solidFill>
+                          <a:prstClr val="white"/>
+                        </a:solidFill>
+                        <a:ln>
+                          <a:noFill/>
+                        </a:ln>
+                      </wps:spPr>
+                      <wps:txbx>
+                        <w:txbxContent>
+                          <w:p>
+                            <w:pPr>
+                              <w:pStyle w:val="aa"/>
+                              <w:jc w:val="center"/>
+                              <w:rPr>
+                                <w:rFonts w:ascii="Times" w:eastAsia="ＭＳ Ｐゴシック" w:hAnsi="Times" w:cs="ＭＳ Ｐゴシック"/>
+                                <w:noProof/>
+                                <w:kern w:val="0"/>
+                                <w:sz w:val="18"/>
+                                <w:szCs w:val="18"/>
+                              </w:rPr>
+                            </w:pPr>
+                            <w:r>
+                              <w:rPr>
+                                <w:rFonts w:ascii="Times" w:hAnsi="Times"/>
+                                <w:sz w:val="20"/>
+                                <w:szCs w:val="20"/>
+                              </w:rPr>
+                              <w:t xml:space="preserve">fig </w:t>
+                            </w:r>
+                            <w:r>
+                              <w:rPr>
+                                <w:rFonts w:ascii="Times" w:hAnsi="Times"/>
+                                <w:sz w:val="20"/>
+                                <w:szCs w:val="20"/>
+                              </w:rPr>
+                              <w:t>9</w:t>
+                            </w:r>
+                            <w:r>
+                              <w:rPr>
+                                <w:rFonts w:ascii="Times" w:hAnsi="Times"/>
+                                <w:sz w:val="20"/>
+                                <w:szCs w:val="20"/>
+                              </w:rPr>
+                              <w:t xml:space="preserve"> Per class scores</w:t>
+                            </w:r>
+                          </w:p>
+                        </w:txbxContent>
+                      </wps:txbx>
+                      <wps:bodyPr rot="0" spcFirstLastPara="0" vertOverflow="overflow" horzOverflow="overflow" vert="horz" wrap="square" lIns="0" tIns="0" rIns="0" bIns="0" numCol="1" spcCol="0" rtlCol="0" fromWordArt="0" anchor="t" anchorCtr="0" forceAA="0" compatLnSpc="1">
+                        <a:prstTxWarp prst="textNoShape">
+                          <a:avLst/>
+                        </a:prstTxWarp>
+                        <a:spAutoFit/>
+                      </wps:bodyPr>
+                    </wps:wsp>
+                  </a:graphicData>
+                </a:graphic>
+              </wp:anchor>
+            </w:drawing>
+          </mc:Choice>
+          <mc:Fallback>
+            <w:pict>
+              <v:shape w14:anchorId="713DAAD2" id="テキスト ボックス 32" o:spid="_x0000_s1052" type="#_x0000_t202" style="position:absolute;margin-left:186.5pt;margin-top:202.15pt;width:282pt;height:.05pt;z-index:251683840;visibility:visible;mso-wrap-style:square;mso-wrap-distance-left:9pt;mso-wrap-distance-top:0;mso-wrap-distance-right:9pt;mso-wrap-distance-bottom:0;mso-position-horizontal:absolute;mso-position-horizontal-relative:text;mso-position-vertical:absolute;mso-position-vertical-relative:text;v-text-anchor:top" o:gfxdata="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" stroked="f">
+                <v:textbox style="mso-fit-shape-to-text:t" inset="0,0,0,0">
+                  <w:txbxContent>
+                    <w:p>
+                      <w:pPr>
+                        <w:pStyle w:val="aa"/>
+                        <w:jc w:val="center"/>
+                        <w:rPr>
+                          <w:rFonts w:ascii="Times" w:eastAsia="ＭＳ Ｐゴシック" w:hAnsi="Times" w:cs="ＭＳ Ｐゴシック"/>
+                          <w:noProof/>
+                          <w:kern w:val="0"/>
+                          <w:sz w:val="18"/>
+                          <w:szCs w:val="18"/>
+                        </w:rPr>
+                      </w:pPr>
+                      <w:r>
+                        <w:rPr>
+                          <w:rFonts w:ascii="Times" w:hAnsi="Times"/>
+                          <w:sz w:val="20"/>
+                          <w:szCs w:val="20"/>
+                        </w:rPr>
+                        <w:t xml:space="preserve">fig </w:t>
+                      </w:r>
+                      <w:r>
+                        <w:rPr>
+                          <w:rFonts w:ascii="Times" w:hAnsi="Times"/>
+                          <w:sz w:val="20"/>
+                          <w:szCs w:val="20"/>
+                        </w:rPr>
+                        <w:t>9</w:t>
+                      </w:r>
+                      <w:r>
+                        <w:rPr>
+                          <w:rFonts w:ascii="Times" w:hAnsi="Times"/>
+                          <w:sz w:val="20"/>
+                          <w:szCs w:val="20"/>
+                        </w:rPr>
+                        <w:t xml:space="preserve"> Per class scores</w:t>
+                      </w:r>
+                    </w:p>
+                  </w:txbxContent>
+                </v:textbox>
+                <w10:wrap type="topAndBottom"/>
+              </v:shape>
+            </w:pict>
+          </mc:Fallback>
+        </mc:AlternateContent>
+      </w:r>
+      <w:r>
+        <w:rPr>
+          <w:rFonts w:hint="eastAsia"/>
+          <w:noProof/>
+        </w:rPr>
+        <w:drawing>
+          <wp:anchor distT="0" distB="0" distL="114300" distR="114300" simplePos="0" relativeHeight="251677696" behindDoc="0" locked="0" layoutInCell="1" allowOverlap="1" wp14:anchorId="16F7B2F9" wp14:editId="13183C30">
+            <wp:simplePos x="0" y="0"/>
+            <wp:positionH relativeFrom="column">
+              <wp:posOffset>2574925</wp:posOffset>
+            </wp:positionH>
+            <wp:positionV relativeFrom="paragraph">
+              <wp:posOffset>1200150</wp:posOffset>
+            </wp:positionV>
+            <wp:extent cx="3314700" cy="1428750"/>
+            <wp:effectExtent l="0" t="0" r="0" b="6350"/>
+            <wp:wrapTopAndBottom/>
+            <wp:docPr id="11" name="図 11" descr="テーブル&#10;&#10;中程度の精度で自動的に生成された説明"/>
+            <wp:cNvGraphicFramePr>
+              <a:graphicFrameLocks xmlns:a="http://schemas.openxmlformats.org/drawingml/2006/main" noChangeAspect="1"/>
+            </wp:cNvGraphicFramePr>
+            <a:graphic xmlns:a="http://schemas.openxmlformats.org/drawingml/2006/main">
+              <a:graphicData uri="http://schemas.openxmlformats.org/drawingml/2006/picture">
+                <pic:pic xmlns:pic="http://schemas.openxmlformats.org/drawingml/2006/picture">
+                  <pic:nvPicPr>
+                    <pic:cNvPr id="11" name="図 11" descr="テーブル&#10;&#10;中程度の精度で自動的に生成された説明"/>
+                    <pic:cNvPicPr/>
+                  </pic:nvPicPr>
+                  <pic:blipFill>
+                    <a:blip r:embed="rId25" cstate="print">
+                      <a:extLst>
+                        <a:ext uri="{28A0092B-C50C-407E-A947-70E740481C1C}">
+                          <a14:useLocalDpi xmlns:a14="http://schemas.microsoft.com/office/drawing/2010/main" val="0"/>
+                        </a:ext>
+                      </a:extLst>
+                    </a:blip>
+                    <a:stretch>
+                      <a:fillRect/>
+                    </a:stretch>
+                  </pic:blipFill>
+                  <pic:spPr>
+                    <a:xfrm>
+                      <a:off x="0" y="0"/>
+                      <a:ext cx="3314700" cy="1428750"/>
+                    </a:xfrm>
+                    <a:prstGeom prst="rect">
+                      <a:avLst/>
+                    </a:prstGeom>
+                  </pic:spPr>
+                </pic:pic>
+              </a:graphicData>
+            </a:graphic>
+            <wp14:sizeRelH relativeFrom="page">
+              <wp14:pctWidth>0</wp14:pctWidth>
+            </wp14:sizeRelH>
+            <wp14:sizeRelV relativeFrom="page">
+              <wp14:pctHeight>0</wp14:pctHeight>
+            </wp14:sizeRelV>
+          </wp:anchor>
+        </w:drawing>
+      </w:r>
+      <w:r>
+        <w:rPr>
+          <w:rFonts w:hint="eastAsia"/>
+          <w:noProof/>
+        </w:rPr>
+        <mc:AlternateContent>
+          <mc:Choice Requires="wpg">
+            <w:drawing>
+              <wp:anchor distT="0" distB="0" distL="114300" distR="114300" simplePos="0" relativeHeight="251681792" behindDoc="0" locked="0" layoutInCell="1" allowOverlap="1" wp14:anchorId="4E962E00" wp14:editId="5C17371F">
+                <wp:simplePos x="0" y="0"/>
+                <wp:positionH relativeFrom="column">
+                  <wp:posOffset>-918210</wp:posOffset>
+                </wp:positionH>
+                <wp:positionV relativeFrom="paragraph">
+                  <wp:posOffset>815975</wp:posOffset>
+                </wp:positionV>
+                <wp:extent cx="3289300" cy="2714625"/>
+                <wp:effectExtent l="0" t="0" r="0" b="3175"/>
+                <wp:wrapTopAndBottom/>
+                <wp:docPr id="33" name="グループ化 33"/>
+                <wp:cNvGraphicFramePr/>
+                <a:graphic xmlns:a="http://schemas.openxmlformats.org/drawingml/2006/main">
+                  <a:graphicData uri="http://schemas.microsoft.com/office/word/2010/wordprocessingGroup">
+                    <wpg:wgp>
+                      <wpg:cNvGrpSpPr/>
+                      <wpg:grpSpPr>
+                        <a:xfrm>
+                          <a:off x="0" y="0"/>
+                          <a:ext cx="3289300" cy="2714625"/>
+                          <a:chOff x="0" y="0"/>
+                          <a:chExt cx="3289300" cy="2714625"/>
+                        </a:xfrm>
+                      </wpg:grpSpPr>
+                      <pic:pic xmlns:pic="http://schemas.openxmlformats.org/drawingml/2006/picture">
+                        <pic:nvPicPr>
+                          <pic:cNvPr id="15" name="図 15" descr="テキスト&#10;&#10;自動的に生成された説明"/>
+                          <pic:cNvPicPr>
+                            <a:picLocks noChangeAspect="1"/>
+                          </pic:cNvPicPr>
+                        </pic:nvPicPr>
+                        <pic:blipFill>
+                          <a:blip r:embed="rId26" cstate="print">
+                            <a:extLst>
+                              <a:ext uri="{28A0092B-C50C-407E-A947-70E740481C1C}">
+                                <a14:useLocalDpi xmlns:a14="http://schemas.microsoft.com/office/drawing/2010/main" val="0"/>
+                              </a:ext>
+                            </a:extLst>
+                          </a:blip>
+                          <a:stretch>
+                            <a:fillRect/>
+                          </a:stretch>
+                        </pic:blipFill>
+                        <pic:spPr>
+                          <a:xfrm>
+                            <a:off x="133350" y="0"/>
+                            <a:ext cx="3152775" cy="2482850"/>
+                          </a:xfrm>
+                          <a:prstGeom prst="rect">
+                            <a:avLst/>
+                          </a:prstGeom>
+                        </pic:spPr>
+                      </pic:pic>
+                      <wps:wsp>
+                        <wps:cNvPr id="31" name="テキスト ボックス 31"/>
+                        <wps:cNvSpPr txBox="1"/>
+                        <wps:spPr>
+                          <a:xfrm>
+                            <a:off x="0" y="2486025"/>
+                            <a:ext cx="3289300" cy="228600"/>
+                          </a:xfrm>
+                          <a:prstGeom prst="rect">
+                            <a:avLst/>
+                          </a:prstGeom>
+                          <a:solidFill>
+                            <a:prstClr val="white"/>
+                          </a:solidFill>
+                          <a:ln>
+                            <a:noFill/>
+                          </a:ln>
+                        </wps:spPr>
+                        <wps:txbx>
+                          <w:txbxContent>
+                            <w:p>
+                              <w:pPr>
+                                <w:pStyle w:val="aa"/>
+                                <w:jc w:val="center"/>
+                                <w:rPr>
+                                  <w:rFonts w:ascii="Times" w:eastAsia="ＭＳ Ｐゴシック" w:hAnsi="Times" w:cs="ＭＳ Ｐゴシック"/>
+                                  <w:noProof/>
+                                  <w:kern w:val="0"/>
+                                  <w:sz w:val="22"/>
+                                  <w:szCs w:val="20"/>
+                                </w:rPr>
+                              </w:pPr>
+                              <w:r>
+                                <w:rPr>
+                                  <w:rFonts w:ascii="Times" w:hAnsi="Times"/>
+                                  <w:sz w:val="20"/>
+                                  <w:szCs w:val="20"/>
+                                </w:rPr>
+                                <w:t>fig 8 Overall scores</w:t>
+                              </w:r>
+                            </w:p>
+                          </w:txbxContent>
+                        </wps:txbx>
+                        <wps:bodyPr rot="0" spcFirstLastPara="0" vertOverflow="overflow" horzOverflow="overflow" vert="horz" wrap="square" lIns="0" tIns="0" rIns="0" bIns="0" numCol="1" spcCol="0" rtlCol="0" fromWordArt="0" anchor="t" anchorCtr="0" forceAA="0" compatLnSpc="1">
+                          <a:prstTxWarp prst="textNoShape">
+                            <a:avLst/>
+                          </a:prstTxWarp>
+                          <a:spAutoFit/>
+                        </wps:bodyPr>
+                      </wps:wsp>
+                    </wpg:wgp>
+                  </a:graphicData>
+                </a:graphic>
+              </wp:anchor>
+            </w:drawing>
+          </mc:Choice>
+          <mc:Fallback>
+            <w:pict>
+              <v:group w14:anchorId="4E962E00" id="グループ化 33" o:spid="_x0000_s1053" style="position:absolute;margin-left:-72.3pt;margin-top:64.25pt;width:259pt;height:213.75pt;z-index:251681792" coordsize="32893,27146" o:gfxdata="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">
+                <v:shape id="図 15" o:spid="_x0000_s1054" type="#_x0000_t75" alt="テキスト&#10;&#10;自動的に生成された説明" style="position:absolute;left:1333;width:31528;height:24828;visibility:visible;mso-wrap-style:square" o:gfxdata="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">
+                  <v:imagedata r:id="rId27" o:title="テキスト&#10;&#10;自動的に生成された説明"/>
+                </v:shape>
+                <v:shape id="テキスト ボックス 31" o:spid="_x0000_s1055" type="#_x0000_t202" style="position:absolute;top:24860;width:32893;height:2286;visibility:visible;mso-wrap-style:square;v-text-anchor:top" o:gfxdata="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" stroked="f">
+                  <v:textbox style="mso-fit-shape-to-text:t" inset="0,0,0,0">
+                    <w:txbxContent>
+                      <w:p>
+                        <w:pPr>
+                          <w:pStyle w:val="aa"/>
+                          <w:jc w:val="center"/>
+                          <w:rPr>
+                            <w:rFonts w:ascii="Times" w:eastAsia="ＭＳ Ｐゴシック" w:hAnsi="Times" w:cs="ＭＳ Ｐゴシック"/>
+                            <w:noProof/>
+                            <w:kern w:val="0"/>
+                            <w:sz w:val="22"/>
+                            <w:szCs w:val="20"/>
+                          </w:rPr>
+                        </w:pPr>
+                        <w:r>
+                          <w:rPr>
+                            <w:rFonts w:ascii="Times" w:hAnsi="Times"/>
+                            <w:sz w:val="20"/>
+                            <w:szCs w:val="20"/>
+                          </w:rPr>
+                          <w:t>fig 8 Overall scores</w:t>
+                        </w:r>
+                      </w:p>
+                    </w:txbxContent>
+                  </v:textbox>
+                </v:shape>
+                <w10:wrap type="topAndBottom"/>
+              </v:group>
+            </w:pict>
+          </mc:Fallback>
+        </mc:AlternateContent>
+      </w:r>
+      <w:r>
+        <w:rPr>
+          <w:rFonts w:ascii="Times" w:hAnsi="Times" w:cs="Menlo"/>
+          <w:color w:val="000000"/>
+          <w:sz w:val="21"/>
+          <w:szCs w:val="21"/>
+        </w:rPr>
+        <w:t>As such, these new features can be thought of as a dimension reduction at the cost of some performance. This performance difference is likely due to a higher conditional dependance between the new features.</w:t>
+      </w:r>
+    </w:p>
+    <w:p/>
+    <w:p>
+      <w:r>
+        <w:rPr>
+          <w:noProof/>
+        </w:rPr>
+        <w:lastRenderedPageBreak/>
+        <mc:AlternateContent>
+          <mc:Choice Requires="wps">
+            <w:drawing>
+              <wp:anchor distT="0" distB="0" distL="114300" distR="114300" simplePos="0" relativeHeight="251688960" behindDoc="0" locked="0" layoutInCell="1" allowOverlap="1" wp14:anchorId="7F824D3E" wp14:editId="1155982B">
+                <wp:simplePos x="0" y="0"/>
+                <wp:positionH relativeFrom="column">
+                  <wp:posOffset>2548890</wp:posOffset>
+                </wp:positionH>
+                <wp:positionV relativeFrom="paragraph">
+                  <wp:posOffset>2882900</wp:posOffset>
+                </wp:positionV>
+                <wp:extent cx="3664585" cy="635"/>
+                <wp:effectExtent l="0" t="0" r="5715" b="12065"/>
+                <wp:wrapTopAndBottom/>
+                <wp:docPr id="36" name="テキスト ボックス 36"/>
+                <wp:cNvGraphicFramePr/>
+                <a:graphic xmlns:a="http://schemas.openxmlformats.org/drawingml/2006/main">
+                  <a:graphicData uri="http://schemas.microsoft.com/office/word/2010/wordprocessingShape">
+                    <wps:wsp>
+                      <wps:cNvSpPr txBox="1"/>
+                      <wps:spPr>
+                        <a:xfrm>
+                          <a:off x="0" y="0"/>
+                          <a:ext cx="3664585" cy="635"/>
+                        </a:xfrm>
+                        <a:prstGeom prst="rect">
+                          <a:avLst/>
+                        </a:prstGeom>
+                        <a:solidFill>
+                          <a:prstClr val="white"/>
+                        </a:solidFill>
+                        <a:ln>
+                          <a:noFill/>
+                        </a:ln>
+                      </wps:spPr>
+                      <wps:txbx>
+                        <w:txbxContent>
+                          <w:p>
+                            <w:pPr>
+                              <w:pStyle w:val="aa"/>
+                              <w:jc w:val="center"/>
+                              <w:rPr>
+                                <w:rFonts w:ascii="Times" w:eastAsia="ＭＳ Ｐゴシック" w:hAnsi="Times" w:cs="ＭＳ Ｐゴシック"/>
+                                <w:noProof/>
+                                <w:kern w:val="0"/>
+                                <w:sz w:val="22"/>
+                                <w:szCs w:val="20"/>
+                              </w:rPr>
+                            </w:pPr>
+                            <w:r>
+                              <w:rPr>
+                                <w:rFonts w:ascii="Times" w:hAnsi="Times"/>
+                                <w:sz w:val="20"/>
+                                <w:szCs w:val="20"/>
+                              </w:rPr>
+                              <w:t xml:space="preserve">fig </w:t>
+                            </w:r>
+                            <w:r>
+                              <w:rPr>
+                                <w:rFonts w:ascii="Times" w:hAnsi="Times"/>
+                                <w:sz w:val="20"/>
+                                <w:szCs w:val="20"/>
+                              </w:rPr>
+                              <w:t>11</w:t>
+                            </w:r>
+                            <w:r>
+                              <w:rPr>
+                                <w:rFonts w:ascii="Times" w:hAnsi="Times"/>
+                                <w:sz w:val="20"/>
+                                <w:szCs w:val="20"/>
+                              </w:rPr>
+                              <w:t xml:space="preserve"> Proportion of missing features per class</w:t>
+                            </w:r>
+                          </w:p>
+                        </w:txbxContent>
+                      </wps:txbx>
+                      <wps:bodyPr rot="0" spcFirstLastPara="0" vertOverflow="overflow" horzOverflow="overflow" vert="horz" wrap="square" lIns="0" tIns="0" rIns="0" bIns="0" numCol="1" spcCol="0" rtlCol="0" fromWordArt="0" anchor="t" anchorCtr="0" forceAA="0" compatLnSpc="1">
+                        <a:prstTxWarp prst="textNoShape">
+                          <a:avLst/>
+                        </a:prstTxWarp>
+                        <a:spAutoFit/>
+                      </wps:bodyPr>
+                    </wps:wsp>
+                  </a:graphicData>
+                </a:graphic>
+              </wp:anchor>
+            </w:drawing>
+          </mc:Choice>
+          <mc:Fallback>
+            <w:pict>
+              <v:shape w14:anchorId="7F824D3E" id="テキスト ボックス 36" o:spid="_x0000_s1056" type="#_x0000_t202" style="position:absolute;margin-left:200.7pt;margin-top:227pt;width:288.55pt;height:.05pt;z-index:251688960;visibility:visible;mso-wrap-style:square;mso-wrap-distance-left:9pt;mso-wrap-distance-top:0;mso-wrap-distance-right:9pt;mso-wrap-distance-bottom:0;mso-position-horizontal:absolute;mso-position-horizontal-relative:text;mso-position-vertical:absolute;mso-position-vertical-relative:text;v-text-anchor:top" o:gfxdata="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" stroked="f">
+                <v:textbox style="mso-fit-shape-to-text:t" inset="0,0,0,0">
+                  <w:txbxContent>
+                    <w:p>
+                      <w:pPr>
+                        <w:pStyle w:val="aa"/>
+                        <w:jc w:val="center"/>
+                        <w:rPr>
+                          <w:rFonts w:ascii="Times" w:eastAsia="ＭＳ Ｐゴシック" w:hAnsi="Times" w:cs="ＭＳ Ｐゴシック"/>
+                          <w:noProof/>
+                          <w:kern w:val="0"/>
+                          <w:sz w:val="22"/>
+                          <w:szCs w:val="20"/>
+                        </w:rPr>
+                      </w:pPr>
+                      <w:r>
+                        <w:rPr>
+                          <w:rFonts w:ascii="Times" w:hAnsi="Times"/>
+                          <w:sz w:val="20"/>
+                          <w:szCs w:val="20"/>
+                        </w:rPr>
+                        <w:t xml:space="preserve">fig </w:t>
+                      </w:r>
+                      <w:r>
+                        <w:rPr>
+                          <w:rFonts w:ascii="Times" w:hAnsi="Times"/>
+                          <w:sz w:val="20"/>
+                          <w:szCs w:val="20"/>
+                        </w:rPr>
+                        <w:t>11</w:t>
+                      </w:r>
+                      <w:r>
+                        <w:rPr>
+                          <w:rFonts w:ascii="Times" w:hAnsi="Times"/>
+                          <w:sz w:val="20"/>
+                          <w:szCs w:val="20"/>
+                        </w:rPr>
+                        <w:t xml:space="preserve"> Proportion of missing features per class</w:t>
+                      </w:r>
+                    </w:p>
+                  </w:txbxContent>
+                </v:textbox>
+                <w10:wrap type="topAndBottom"/>
+              </v:shape>
+            </w:pict>
+          </mc:Fallback>
+        </mc:AlternateContent>
+      </w:r>
+      <w:r>
+        <w:rPr>
+          <w:noProof/>
+        </w:rPr>
+        <mc:AlternateContent>
+          <mc:Choice Requires="wps">
+            <w:drawing>
+              <wp:anchor distT="0" distB="0" distL="114300" distR="114300" simplePos="0" relativeHeight="251686912" behindDoc="0" locked="0" layoutInCell="1" allowOverlap="1" wp14:anchorId="18B672CF" wp14:editId="6D21CB56">
+                <wp:simplePos x="0" y="0"/>
+                <wp:positionH relativeFrom="column">
+                  <wp:posOffset>-641985</wp:posOffset>
+                </wp:positionH>
+                <wp:positionV relativeFrom="paragraph">
+                  <wp:posOffset>2505075</wp:posOffset>
+                </wp:positionV>
+                <wp:extent cx="3038475" cy="635"/>
+                <wp:effectExtent l="0" t="0" r="0" b="12065"/>
+                <wp:wrapTopAndBottom/>
+                <wp:docPr id="35" name="テキスト ボックス 35"/>
+                <wp:cNvGraphicFramePr/>
+                <a:graphic xmlns:a="http://schemas.openxmlformats.org/drawingml/2006/main">
+                  <a:graphicData uri="http://schemas.microsoft.com/office/word/2010/wordprocessingShape">
+                    <wps:wsp>
+                      <wps:cNvSpPr txBox="1"/>
+                      <wps:spPr>
+                        <a:xfrm>
+                          <a:off x="0" y="0"/>
+                          <a:ext cx="3038475" cy="635"/>
+                        </a:xfrm>
+                        <a:prstGeom prst="rect">
+                          <a:avLst/>
+                        </a:prstGeom>
+                        <a:solidFill>
+                          <a:prstClr val="white"/>
+                        </a:solidFill>
+                        <a:ln>
+                          <a:noFill/>
+                        </a:ln>
+                      </wps:spPr>
+                      <wps:txbx>
+                        <w:txbxContent>
+                          <w:p>
+                            <w:pPr>
+                              <w:pStyle w:val="aa"/>
+                              <w:jc w:val="center"/>
+                              <w:rPr>
+                                <w:rFonts w:ascii="Times" w:eastAsia="ＭＳ Ｐゴシック" w:hAnsi="Times" w:cs="ＭＳ Ｐゴシック"/>
+                                <w:noProof/>
+                                <w:kern w:val="0"/>
+                                <w:sz w:val="22"/>
+                                <w:szCs w:val="20"/>
+                              </w:rPr>
+                            </w:pPr>
+                            <w:r>
+                              <w:rPr>
+                                <w:rFonts w:ascii="Times" w:hAnsi="Times"/>
+                                <w:sz w:val="20"/>
+                                <w:szCs w:val="20"/>
+                              </w:rPr>
+                              <w:t xml:space="preserve">fig </w:t>
+                            </w:r>
+                            <w:r>
+                              <w:rPr>
+                                <w:rFonts w:ascii="Times" w:hAnsi="Times"/>
+                                <w:sz w:val="20"/>
+                                <w:szCs w:val="20"/>
+                              </w:rPr>
+                              <w:t>10</w:t>
+                            </w:r>
+                            <w:r>
+                              <w:rPr>
+                                <w:rFonts w:ascii="Times" w:hAnsi="Times"/>
+                                <w:sz w:val="20"/>
+                                <w:szCs w:val="20"/>
+                              </w:rPr>
+                              <w:t xml:space="preserve"> Score change between 22 features and Q6 features for individual class</w:t>
+                            </w:r>
+                          </w:p>
+                        </w:txbxContent>
+                      </wps:txbx>
+                      <wps:bodyPr rot="0" spcFirstLastPara="0" vertOverflow="overflow" horzOverflow="overflow" vert="horz" wrap="square" lIns="0" tIns="0" rIns="0" bIns="0" numCol="1" spcCol="0" rtlCol="0" fromWordArt="0" anchor="t" anchorCtr="0" forceAA="0" compatLnSpc="1">
+                        <a:prstTxWarp prst="textNoShape">
+                          <a:avLst/>
+                        </a:prstTxWarp>
+                        <a:spAutoFit/>
+                      </wps:bodyPr>
+                    </wps:wsp>
+                  </a:graphicData>
+                </a:graphic>
+              </wp:anchor>
+            </w:drawing>
+          </mc:Choice>
+          <mc:Fallback>
+            <w:pict>
+              <v:shape w14:anchorId="18B672CF" id="テキスト ボックス 35" o:spid="_x0000_s1057" type="#_x0000_t202" style="position:absolute;margin-left:-50.55pt;margin-top:197.25pt;width:239.25pt;height:.05pt;z-index:251686912;visibility:visible;mso-wrap-style:square;mso-wrap-distance-left:9pt;mso-wrap-distance-top:0;mso-wrap-distance-right:9pt;mso-wrap-distance-bottom:0;mso-position-horizontal:absolute;mso-position-horizontal-relative:text;mso-position-vertical:absolute;mso-position-vertical-relative:text;v-text-anchor:top" o:gfxdata="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" stroked="f">
+                <v:textbox style="mso-fit-shape-to-text:t" inset="0,0,0,0">
+                  <w:txbxContent>
+                    <w:p>
+                      <w:pPr>
+                        <w:pStyle w:val="aa"/>
+                        <w:jc w:val="center"/>
+                        <w:rPr>
+                          <w:rFonts w:ascii="Times" w:eastAsia="ＭＳ Ｐゴシック" w:hAnsi="Times" w:cs="ＭＳ Ｐゴシック"/>
+                          <w:noProof/>
+                          <w:kern w:val="0"/>
+                          <w:sz w:val="22"/>
+                          <w:szCs w:val="20"/>
+                        </w:rPr>
+                      </w:pPr>
+                      <w:r>
+                        <w:rPr>
+                          <w:rFonts w:ascii="Times" w:hAnsi="Times"/>
+                          <w:sz w:val="20"/>
+                          <w:szCs w:val="20"/>
+                        </w:rPr>
+                        <w:t xml:space="preserve">fig </w:t>
+                      </w:r>
+                      <w:r>
+                        <w:rPr>
+                          <w:rFonts w:ascii="Times" w:hAnsi="Times"/>
+                          <w:sz w:val="20"/>
+                          <w:szCs w:val="20"/>
+                        </w:rPr>
+                        <w:t>10</w:t>
+                      </w:r>
+                      <w:r>
+                        <w:rPr>
+                          <w:rFonts w:ascii="Times" w:hAnsi="Times"/>
+                          <w:sz w:val="20"/>
+                          <w:szCs w:val="20"/>
+                        </w:rPr>
+                        <w:t xml:space="preserve"> Score change between 22 features and Q6 features for individual class</w:t>
+                      </w:r>
+                    </w:p>
+                  </w:txbxContent>
+                </v:textbox>
+                <w10:wrap type="topAndBottom"/>
+              </v:shape>
+            </w:pict>
+          </mc:Fallback>
+        </mc:AlternateContent>
+      </w:r>
+      <w:r>
+        <w:rPr>
+          <w:rFonts w:hint="eastAsia"/>
+          <w:noProof/>
+        </w:rPr>
+        <w:drawing>
+          <wp:anchor distT="0" distB="0" distL="114300" distR="114300" simplePos="0" relativeHeight="251678720" behindDoc="0" locked="0" layoutInCell="1" allowOverlap="1" wp14:anchorId="19B54D34" wp14:editId="6BBF2B81">
+            <wp:simplePos x="0" y="0"/>
+            <wp:positionH relativeFrom="column">
+              <wp:posOffset>-641985</wp:posOffset>
+            </wp:positionH>
+            <wp:positionV relativeFrom="paragraph">
+              <wp:posOffset>238125</wp:posOffset>
+            </wp:positionV>
+            <wp:extent cx="3038475" cy="2266950"/>
+            <wp:effectExtent l="0" t="0" r="0" b="6350"/>
+            <wp:wrapTopAndBottom/>
+            <wp:docPr id="7" name="図 7" descr="テーブル&#10;&#10;自動的に生成された説明"/>
+            <wp:cNvGraphicFramePr>
+              <a:graphicFrameLocks xmlns:a="http://schemas.openxmlformats.org/drawingml/2006/main" noChangeAspect="1"/>
+            </wp:cNvGraphicFramePr>
+            <a:graphic xmlns:a="http://schemas.openxmlformats.org/drawingml/2006/main">
+              <a:graphicData uri="http://schemas.openxmlformats.org/drawingml/2006/picture">
+                <pic:pic xmlns:pic="http://schemas.openxmlformats.org/drawingml/2006/picture">
+                  <pic:nvPicPr>
+                    <pic:cNvPr id="7" name="図 7" descr="テーブル&#10;&#10;自動的に生成された説明"/>
+                    <pic:cNvPicPr/>
+                  </pic:nvPicPr>
+                  <pic:blipFill rotWithShape="1">
+                    <a:blip r:embed="rId28" cstate="print">
+                      <a:extLst>
+                        <a:ext uri="{28A0092B-C50C-407E-A947-70E740481C1C}">
+                          <a14:useLocalDpi xmlns:a14="http://schemas.microsoft.com/office/drawing/2010/main" val="0"/>
+                        </a:ext>
+                      </a:extLst>
+                    </a:blip>
+                    <a:srcRect r="17301"/>
+                    <a:stretch/>
+                  </pic:blipFill>
+                  <pic:spPr bwMode="auto">
+                    <a:xfrm>
+                      <a:off x="0" y="0"/>
+                      <a:ext cx="3038475" cy="2266950"/>
+                    </a:xfrm>
+                    <a:prstGeom prst="rect">
+                      <a:avLst/>
+                    </a:prstGeom>
+                    <a:ln>
+                      <a:noFill/>
+                    </a:ln>
+                    <a:extLst>
+                      <a:ext uri="{53640926-AAD7-44D8-BBD7-CCE9431645EC}">
+                        <a14:shadowObscured xmlns:a14="http://schemas.microsoft.com/office/drawing/2010/main"/>
+                      </a:ext>
+                    </a:extLst>
+                  </pic:spPr>
+                </pic:pic>
+              </a:graphicData>
+            </a:graphic>
+            <wp14:sizeRelH relativeFrom="page">
+              <wp14:pctWidth>0</wp14:pctWidth>
+            </wp14:sizeRelH>
+            <wp14:sizeRelV relativeFrom="page">
+              <wp14:pctHeight>0</wp14:pctHeight>
+            </wp14:sizeRelV>
+          </wp:anchor>
+        </w:drawing>
+      </w:r>
+      <w:r>
+        <w:rPr>
+          <w:rFonts w:hint="eastAsia"/>
+          <w:noProof/>
+        </w:rPr>
+        <w:drawing>
+          <wp:anchor distT="0" distB="0" distL="114300" distR="114300" simplePos="0" relativeHeight="251684864" behindDoc="0" locked="0" layoutInCell="1" allowOverlap="1" wp14:anchorId="5D0E71E7" wp14:editId="187873AC">
+            <wp:simplePos x="0" y="0"/>
+            <wp:positionH relativeFrom="column">
+              <wp:posOffset>2548890</wp:posOffset>
+            </wp:positionH>
+            <wp:positionV relativeFrom="paragraph">
+              <wp:posOffset>82550</wp:posOffset>
+            </wp:positionV>
+            <wp:extent cx="3664585" cy="2790825"/>
+            <wp:effectExtent l="0" t="0" r="5715" b="3175"/>
+            <wp:wrapTopAndBottom/>
+            <wp:docPr id="12" name="図 12" descr="テーブル&#10;&#10;自動的に生成された説明"/>
+            <wp:cNvGraphicFramePr>
+              <a:graphicFrameLocks xmlns:a="http://schemas.openxmlformats.org/drawingml/2006/main" noChangeAspect="1"/>
+            </wp:cNvGraphicFramePr>
+            <a:graphic xmlns:a="http://schemas.openxmlformats.org/drawingml/2006/main">
+              <a:graphicData uri="http://schemas.openxmlformats.org/drawingml/2006/picture">
+                <pic:pic xmlns:pic="http://schemas.openxmlformats.org/drawingml/2006/picture">
+                  <pic:nvPicPr>
+                    <pic:cNvPr id="12" name="図 12" descr="テーブル&#10;&#10;自動的に生成された説明"/>
+                    <pic:cNvPicPr/>
+                  </pic:nvPicPr>
+                  <pic:blipFill>
+                    <a:blip r:embed="rId29" cstate="print">
+                      <a:extLst>
+                        <a:ext uri="{28A0092B-C50C-407E-A947-70E740481C1C}">
+                          <a14:useLocalDpi xmlns:a14="http://schemas.microsoft.com/office/drawing/2010/main" val="0"/>
+                        </a:ext>
+                      </a:extLst>
+                    </a:blip>
+                    <a:stretch>
+                      <a:fillRect/>
+                    </a:stretch>
+                  </pic:blipFill>
+                  <pic:spPr>
+                    <a:xfrm>
+                      <a:off x="0" y="0"/>
+                      <a:ext cx="3664585" cy="2790825"/>
+                    </a:xfrm>
+                    <a:prstGeom prst="rect">
+                      <a:avLst/>
+                    </a:prstGeom>
+                  </pic:spPr>
+                </pic:pic>
+              </a:graphicData>
+            </a:graphic>
+            <wp14:sizeRelH relativeFrom="page">
+              <wp14:pctWidth>0</wp14:pctWidth>
+            </wp14:sizeRelH>
+            <wp14:sizeRelV relativeFrom="page">
+              <wp14:pctHeight>0</wp14:pctHeight>
+            </wp14:sizeRelV>
+          </wp:anchor>
+        </w:drawing>
       </w:r>
     </w:p>
     <w:sectPr>

</xml_diff>